<commit_message>
updated documentation, refactoring controller classes
</commit_message>
<xml_diff>
--- a/docs/OperatingInstructions.docx
+++ b/docs/OperatingInstructions.docx
@@ -10,18 +10,12 @@
         <w:t>Kinetic</w:t>
       </w:r>
       <w:r>
-        <w:t xml:space="preserve"> Display Layout</w:t>
-      </w:r>
-    </w:p>
-    <w:p>
-      <w:pPr>
-        <w:rPr>
-          <w:rFonts w:asciiTheme="majorHAnsi" w:eastAsiaTheme="majorEastAsia" w:hAnsiTheme="majorHAnsi" w:cstheme="majorBidi"/>
-          <w:spacing w:val="-10"/>
-          <w:kern w:val="28"/>
-          <w:sz w:val="56"/>
-          <w:szCs w:val="56"/>
-        </w:rPr>
+        <w:t xml:space="preserve"> Display</w:t>
+      </w:r>
+    </w:p>
+    <w:p>
+      <w:pPr>
+        <w:keepNext/>
       </w:pPr>
       <w:r>
         <w:rPr>
@@ -77,6 +71,45 @@
     </w:p>
     <w:p>
       <w:pPr>
+        <w:pStyle w:val="Caption"/>
+        <w:rPr>
+          <w:rFonts w:asciiTheme="majorHAnsi" w:eastAsiaTheme="majorEastAsia" w:hAnsiTheme="majorHAnsi" w:cstheme="majorBidi"/>
+          <w:spacing w:val="-10"/>
+          <w:kern w:val="28"/>
+          <w:sz w:val="56"/>
+          <w:szCs w:val="56"/>
+        </w:rPr>
+      </w:pPr>
+      <w:r>
+        <w:t xml:space="preserve">Figure </w:t>
+      </w:r>
+      <w:r>
+        <w:fldChar w:fldCharType="begin"/>
+      </w:r>
+      <w:r>
+        <w:instrText xml:space="preserve"> SEQ Figure \* ARABIC </w:instrText>
+      </w:r>
+      <w:r>
+        <w:fldChar w:fldCharType="separate"/>
+      </w:r>
+      <w:r>
+        <w:rPr>
+          <w:noProof/>
+        </w:rPr>
+        <w:t>1</w:t>
+      </w:r>
+      <w:r>
+        <w:rPr>
+          <w:noProof/>
+        </w:rPr>
+        <w:fldChar w:fldCharType="end"/>
+      </w:r>
+      <w:r>
+        <w:t>. Front view</w:t>
+      </w:r>
+    </w:p>
+    <w:p>
+      <w:pPr>
         <w:spacing w:after="0" w:line="240" w:lineRule="auto"/>
         <w:rPr>
           <w:rFonts w:ascii="Segoe UI" w:eastAsia="Times New Roman" w:hAnsi="Segoe UI" w:cs="Segoe UI"/>
@@ -272,111 +305,98 @@
           <w:sz w:val="21"/>
           <w:szCs w:val="21"/>
         </w:rPr>
+        <w:t xml:space="preserve"> digits</w:t>
+      </w:r>
+      <w:r>
+        <w:rPr>
+          <w:rFonts w:ascii="Segoe UI" w:eastAsia="Times New Roman" w:hAnsi="Segoe UI" w:cs="Segoe UI"/>
+          <w:kern w:val="0"/>
+          <w:sz w:val="21"/>
+          <w:szCs w:val="21"/>
+        </w:rPr>
+        <w:t xml:space="preserve"> numbered 0 through 3</w:t>
+      </w:r>
+      <w:r>
+        <w:rPr>
+          <w:rFonts w:ascii="Segoe UI" w:eastAsia="Times New Roman" w:hAnsi="Segoe UI" w:cs="Segoe UI"/>
+          <w:kern w:val="0"/>
+          <w:sz w:val="21"/>
+          <w:szCs w:val="21"/>
+        </w:rPr>
+        <w:t xml:space="preserve"> with </w:t>
+      </w:r>
+      <w:r>
+        <w:rPr>
+          <w:rFonts w:ascii="Segoe UI" w:eastAsia="Times New Roman" w:hAnsi="Segoe UI" w:cs="Segoe UI"/>
+          <w:kern w:val="0"/>
+          <w:sz w:val="21"/>
+          <w:szCs w:val="21"/>
+        </w:rPr>
+        <w:t xml:space="preserve">a colon </w:t>
+      </w:r>
+      <w:r>
+        <w:rPr>
+          <w:rFonts w:ascii="Segoe UI" w:eastAsia="Times New Roman" w:hAnsi="Segoe UI" w:cs="Segoe UI"/>
+          <w:kern w:val="0"/>
+          <w:sz w:val="21"/>
+          <w:szCs w:val="21"/>
+        </w:rPr>
+        <w:t>between digit 1 and 2</w:t>
+      </w:r>
+      <w:r>
+        <w:rPr>
+          <w:rFonts w:ascii="Segoe UI" w:eastAsia="Times New Roman" w:hAnsi="Segoe UI" w:cs="Segoe UI"/>
+          <w:kern w:val="0"/>
+          <w:sz w:val="21"/>
+          <w:szCs w:val="21"/>
+        </w:rPr>
+        <w:t>. The colon is made up of two segments, an upper and a lower</w:t>
+      </w:r>
+      <w:r>
+        <w:rPr>
+          <w:rFonts w:ascii="Segoe UI" w:eastAsia="Times New Roman" w:hAnsi="Segoe UI" w:cs="Segoe UI"/>
+          <w:kern w:val="0"/>
+          <w:sz w:val="21"/>
+          <w:szCs w:val="21"/>
+        </w:rPr>
+        <w:t xml:space="preserve">, </w:t>
+      </w:r>
+      <w:r>
+        <w:rPr>
+          <w:rFonts w:ascii="Segoe UI" w:eastAsia="Times New Roman" w:hAnsi="Segoe UI" w:cs="Segoe UI"/>
+          <w:kern w:val="0"/>
+          <w:sz w:val="21"/>
+          <w:szCs w:val="21"/>
+        </w:rPr>
+        <w:t xml:space="preserve">which are retracted or extended </w:t>
+      </w:r>
+      <w:r>
+        <w:rPr>
+          <w:rFonts w:ascii="Segoe UI" w:eastAsia="Times New Roman" w:hAnsi="Segoe UI" w:cs="Segoe UI"/>
+          <w:kern w:val="0"/>
+          <w:sz w:val="21"/>
+          <w:szCs w:val="21"/>
+        </w:rPr>
+        <w:t>for</w:t>
+      </w:r>
+      <w:r>
+        <w:rPr>
+          <w:rFonts w:ascii="Segoe UI" w:eastAsia="Times New Roman" w:hAnsi="Segoe UI" w:cs="Segoe UI"/>
+          <w:kern w:val="0"/>
+          <w:sz w:val="21"/>
+          <w:szCs w:val="21"/>
+        </w:rPr>
+        <w:t xml:space="preserve"> time, date, indoor or outdoor temperature and humidity.</w:t>
+      </w:r>
+      <w:r>
+        <w:rPr>
+          <w:rFonts w:ascii="Segoe UI" w:eastAsia="Times New Roman" w:hAnsi="Segoe UI" w:cs="Segoe UI"/>
+          <w:kern w:val="0"/>
+          <w:sz w:val="21"/>
+          <w:szCs w:val="21"/>
+        </w:rPr>
         <w:t xml:space="preserve"> </w:t>
       </w:r>
-      <w:proofErr w:type="gramStart"/>
-      <w:r>
-        <w:rPr>
-          <w:rFonts w:ascii="Segoe UI" w:eastAsia="Times New Roman" w:hAnsi="Segoe UI" w:cs="Segoe UI"/>
-          <w:kern w:val="0"/>
-          <w:sz w:val="21"/>
-          <w:szCs w:val="21"/>
-        </w:rPr>
-        <w:t>digits</w:t>
-      </w:r>
-      <w:proofErr w:type="gramEnd"/>
-      <w:r>
-        <w:rPr>
-          <w:rFonts w:ascii="Segoe UI" w:eastAsia="Times New Roman" w:hAnsi="Segoe UI" w:cs="Segoe UI"/>
-          <w:kern w:val="0"/>
-          <w:sz w:val="21"/>
-          <w:szCs w:val="21"/>
-        </w:rPr>
-        <w:t xml:space="preserve"> numbered 0 through 3</w:t>
-      </w:r>
-      <w:r>
-        <w:rPr>
-          <w:rFonts w:ascii="Segoe UI" w:eastAsia="Times New Roman" w:hAnsi="Segoe UI" w:cs="Segoe UI"/>
-          <w:kern w:val="0"/>
-          <w:sz w:val="21"/>
-          <w:szCs w:val="21"/>
-        </w:rPr>
-        <w:t xml:space="preserve"> with </w:t>
-      </w:r>
-      <w:r>
-        <w:rPr>
-          <w:rFonts w:ascii="Segoe UI" w:eastAsia="Times New Roman" w:hAnsi="Segoe UI" w:cs="Segoe UI"/>
-          <w:kern w:val="0"/>
-          <w:sz w:val="21"/>
-          <w:szCs w:val="21"/>
-        </w:rPr>
-        <w:t xml:space="preserve">a colon </w:t>
-      </w:r>
-      <w:r>
-        <w:rPr>
-          <w:rFonts w:ascii="Segoe UI" w:eastAsia="Times New Roman" w:hAnsi="Segoe UI" w:cs="Segoe UI"/>
-          <w:kern w:val="0"/>
-          <w:sz w:val="21"/>
-          <w:szCs w:val="21"/>
-        </w:rPr>
-        <w:t>between digit 1 and 2</w:t>
-      </w:r>
-      <w:r>
-        <w:rPr>
-          <w:rFonts w:ascii="Segoe UI" w:eastAsia="Times New Roman" w:hAnsi="Segoe UI" w:cs="Segoe UI"/>
-          <w:kern w:val="0"/>
-          <w:sz w:val="21"/>
-          <w:szCs w:val="21"/>
-        </w:rPr>
-        <w:t>. The colon is made up of two segments, an upper and a lower</w:t>
-      </w:r>
-      <w:r>
-        <w:rPr>
-          <w:rFonts w:ascii="Segoe UI" w:eastAsia="Times New Roman" w:hAnsi="Segoe UI" w:cs="Segoe UI"/>
-          <w:kern w:val="0"/>
-          <w:sz w:val="21"/>
-          <w:szCs w:val="21"/>
-        </w:rPr>
-        <w:t xml:space="preserve">, </w:t>
-      </w:r>
-      <w:r>
-        <w:rPr>
-          <w:rFonts w:ascii="Segoe UI" w:eastAsia="Times New Roman" w:hAnsi="Segoe UI" w:cs="Segoe UI"/>
-          <w:kern w:val="0"/>
-          <w:sz w:val="21"/>
-          <w:szCs w:val="21"/>
-        </w:rPr>
-        <w:t xml:space="preserve">which are retracted or extended </w:t>
-      </w:r>
-      <w:r>
-        <w:rPr>
-          <w:rFonts w:ascii="Segoe UI" w:eastAsia="Times New Roman" w:hAnsi="Segoe UI" w:cs="Segoe UI"/>
-          <w:kern w:val="0"/>
-          <w:sz w:val="21"/>
-          <w:szCs w:val="21"/>
-        </w:rPr>
-        <w:t>for</w:t>
-      </w:r>
-      <w:r>
-        <w:rPr>
-          <w:rFonts w:ascii="Segoe UI" w:eastAsia="Times New Roman" w:hAnsi="Segoe UI" w:cs="Segoe UI"/>
-          <w:kern w:val="0"/>
-          <w:sz w:val="21"/>
-          <w:szCs w:val="21"/>
-        </w:rPr>
-        <w:t xml:space="preserve"> time, date, indoor or outdoor temperature and humidity.</w:t>
-      </w:r>
-    </w:p>
-    <w:p>
-      <w:pPr>
-        <w:spacing w:before="180" w:after="0" w:line="240" w:lineRule="auto"/>
-        <w:rPr>
-          <w:rFonts w:ascii="Segoe UI" w:eastAsia="Times New Roman" w:hAnsi="Segoe UI" w:cs="Segoe UI"/>
-          <w:kern w:val="0"/>
-          <w:sz w:val="21"/>
-          <w:szCs w:val="21"/>
-        </w:rPr>
-      </w:pPr>
       <w:r>
         <w:rPr>
           <w:rFonts w:ascii="Segoe UI" w:eastAsia="Times New Roman" w:hAnsi="Segoe UI" w:cs="Segoe UI"/>
@@ -1079,7 +1099,7 @@
     </w:p>
     <w:p>
       <w:pPr>
-        <w:pStyle w:val="Title"/>
+        <w:pStyle w:val="Heading1"/>
       </w:pPr>
       <w:r>
         <w:lastRenderedPageBreak/>
@@ -1131,13 +1151,19 @@
               <w:t xml:space="preserve"> </w:t>
             </w:r>
             <w:r>
-              <w:t>15 seconds</w:t>
+              <w:t xml:space="preserve">for </w:t>
+            </w:r>
+            <w:r>
+              <w:t>30</w:t>
+            </w:r>
+            <w:r>
+              <w:t xml:space="preserve"> seconds</w:t>
             </w:r>
             <w:r>
               <w:t xml:space="preserve"> each minute</w:t>
             </w:r>
             <w:r>
-              <w:t xml:space="preserve"> from 0 to 15 seconds and 15 seconds from 45 to 60 seconds.</w:t>
+              <w:t xml:space="preserve"> from 0 to 15 seconds and from 45 to 60 seconds.</w:t>
             </w:r>
           </w:p>
           <w:p>
@@ -1150,7 +1176,13 @@
               <w:keepNext/>
             </w:pPr>
             <w:r>
-              <w:t>Occurs when the upper and lower colons are EXTENDED. The example shows the time as 12:43 pm when in 24-hour mode,</w:t>
+              <w:t>Time display</w:t>
+            </w:r>
+            <w:r>
+              <w:t>s</w:t>
+            </w:r>
+            <w:r>
+              <w:t xml:space="preserve"> when the upper and lower colons are EXTENDED. The example shows the time as 12:43 pm when in 24-hour mode,</w:t>
             </w:r>
             <w:r>
               <w:t xml:space="preserve"> 12:43</w:t>
@@ -1173,11 +1205,9 @@
             <w:r>
               <w:t xml:space="preserve">  The switch for </w:t>
             </w:r>
-            <w:proofErr w:type="gramStart"/>
-            <w:r>
-              <w:t>12 or 24 hour</w:t>
-            </w:r>
-            <w:proofErr w:type="gramEnd"/>
+            <w:r>
+              <w:t>12- or 24-hour</w:t>
+            </w:r>
             <w:r>
               <w:t xml:space="preserve"> time is located on the back behind </w:t>
             </w:r>
@@ -1261,13 +1291,13 @@
               <w:keepNext/>
             </w:pPr>
             <w:r>
-              <w:t>Displays</w:t>
-            </w:r>
-            <w:r>
-              <w:t xml:space="preserve"> 10 seconds</w:t>
-            </w:r>
-            <w:r>
-              <w:t xml:space="preserve"> from </w:t>
+              <w:t xml:space="preserve">Displays </w:t>
+            </w:r>
+            <w:r>
+              <w:t xml:space="preserve">for </w:t>
+            </w:r>
+            <w:r>
+              <w:t xml:space="preserve">10 seconds from </w:t>
             </w:r>
             <w:r>
               <w:t>15 to 2</w:t>
@@ -1289,7 +1319,10 @@
               <w:keepNext/>
             </w:pPr>
             <w:r>
-              <w:t>Occurs when the upper and lower colons are RETRACTED. The example shows the date</w:t>
+              <w:t>Displays</w:t>
+            </w:r>
+            <w:r>
+              <w:t xml:space="preserve"> when the upper and lower colons are RETRACTED. The example shows the date</w:t>
             </w:r>
             <w:r>
               <w:t xml:space="preserve"> as December 13, where the month is the left two digits (MM</w:t>
@@ -1388,10 +1421,10 @@
               <w:t xml:space="preserve">Displays </w:t>
             </w:r>
             <w:r>
-              <w:t xml:space="preserve">10 seconds </w:t>
-            </w:r>
-            <w:r>
-              <w:t xml:space="preserve">from </w:t>
+              <w:t xml:space="preserve">for </w:t>
+            </w:r>
+            <w:r>
+              <w:t xml:space="preserve">10 seconds from </w:t>
             </w:r>
             <w:r>
               <w:t>2</w:t>
@@ -1589,7 +1622,13 @@
               <w:keepNext/>
             </w:pPr>
             <w:r>
-              <w:t>Displays 10 seconds from</w:t>
+              <w:t xml:space="preserve">Displays </w:t>
+            </w:r>
+            <w:r>
+              <w:t xml:space="preserve">for </w:t>
+            </w:r>
+            <w:r>
+              <w:t>10 seconds from</w:t>
             </w:r>
             <w:r>
               <w:t xml:space="preserve"> 35 to 45</w:t>
@@ -1608,25 +1647,7 @@
               <w:keepNext/>
             </w:pPr>
             <w:r>
-              <w:t>Like temperature, th</w:t>
-            </w:r>
-            <w:r>
-              <w:t xml:space="preserve">e INTERIOR </w:t>
-            </w:r>
-            <w:r>
-              <w:t>humidity</w:t>
-            </w:r>
-            <w:r>
-              <w:t xml:space="preserve"> displays when the UPPER colon is extended and the lower retracted.  The EXTERIOR </w:t>
-            </w:r>
-            <w:r>
-              <w:t>humidity</w:t>
-            </w:r>
-            <w:r>
-              <w:t xml:space="preserve"> displays when the LOWER colon is extended and the upper retracted.  </w:t>
-            </w:r>
-            <w:r>
-              <w:t xml:space="preserve">This example shows the </w:t>
+              <w:t xml:space="preserve">Like temperature, the INTERIOR humidity displays when the UPPER colon is extended and the lower retracted.  The EXTERIOR humidity displays when the LOWER colon is extended and the upper retracted.  This example shows the </w:t>
             </w:r>
             <w:r>
               <w:t>OUTDOOR</w:t>
@@ -1707,7 +1728,7 @@
     <w:p/>
     <w:p>
       <w:pPr>
-        <w:pStyle w:val="Heading2"/>
+        <w:pStyle w:val="Heading1"/>
       </w:pPr>
       <w:r>
         <w:t>Assemble and Start the Display</w:t>
@@ -1855,7 +1876,7 @@
     </w:p>
     <w:p>
       <w:pPr>
-        <w:pStyle w:val="Heading2"/>
+        <w:pStyle w:val="Heading1"/>
       </w:pPr>
       <w:r>
         <w:t>Connect the Display to your WIFI Network</w:t>
@@ -1873,10 +1894,7 @@
         <w:t>Open your default web browser</w:t>
       </w:r>
       <w:r>
-        <w:t xml:space="preserve"> </w:t>
-      </w:r>
-      <w:r>
-        <w:t>from your phone, laptop, or desktop WIFI enabled device</w:t>
+        <w:t xml:space="preserve"> from your phone, laptop, or desktop WIFI enabled device</w:t>
       </w:r>
       <w:r>
         <w:t>.</w:t>
@@ -1964,8 +1982,11 @@
     </w:p>
     <w:p>
       <w:pPr>
-        <w:pStyle w:val="Heading2"/>
-      </w:pPr>
+        <w:pStyle w:val="Heading1"/>
+      </w:pPr>
+      <w:r>
+        <w:t xml:space="preserve">Kinetic Display Controls Settings </w:t>
+      </w:r>
       <w:r>
         <w:t>Admin Page</w:t>
       </w:r>
@@ -1988,15 +2009,23 @@
         <w:t>provide a valid SSID and Password to your</w:t>
       </w:r>
       <w:r>
-        <w:t xml:space="preserve"> WIFI network.</w:t>
+        <w:t xml:space="preserve"> WIFI network</w:t>
+      </w:r>
+      <w:r>
+        <w:t xml:space="preserve"> and select the “Submit” button</w:t>
+      </w:r>
+      <w:r>
+        <w:t>.</w:t>
       </w:r>
     </w:p>
     <w:p>
       <w:pPr>
         <w:keepNext/>
-        <w:ind w:left="720"/>
-      </w:pPr>
-      <w:r>
+      </w:pPr>
+      <w:r>
+        <w:rPr>
+          <w:noProof/>
+        </w:rPr>
         <w:drawing>
           <wp:inline distT="0" distB="0" distL="0" distR="0" wp14:anchorId="0AB9C0C1" wp14:editId="1324619D">
             <wp:extent cx="3575304" cy="2450592"/>
@@ -2037,7 +2066,6 @@
     <w:p>
       <w:pPr>
         <w:pStyle w:val="Caption"/>
-        <w:ind w:left="720"/>
       </w:pPr>
       <w:r>
         <w:t xml:space="preserve">Figure </w:t>
@@ -2055,9 +2083,12 @@
         <w:rPr>
           <w:noProof/>
         </w:rPr>
-        <w:t>1</w:t>
-      </w:r>
-      <w:r>
+        <w:t>2</w:t>
+      </w:r>
+      <w:r>
+        <w:rPr>
+          <w:noProof/>
+        </w:rPr>
         <w:fldChar w:fldCharType="end"/>
       </w:r>
       <w:r>
@@ -2066,9 +2097,10 @@
     </w:p>
     <w:p>
       <w:pPr>
-        <w:ind w:left="720"/>
-      </w:pPr>
-      <w:r>
+        <w:ind w:left="360"/>
+      </w:pPr>
+      <w:r>
+        <w:lastRenderedPageBreak/>
         <w:t>Following the diagram above:</w:t>
       </w:r>
     </w:p>
@@ -2081,7 +2113,6 @@
         </w:numPr>
       </w:pPr>
       <w:r>
-        <w:lastRenderedPageBreak/>
         <w:t xml:space="preserve">Provide your WIFI network name and password in the text fields “WIFI SSID” and “WIFI </w:t>
       </w:r>
       <w:proofErr w:type="spellStart"/>
@@ -2147,15 +2178,21 @@
         <w:t xml:space="preserve"> PM with </w:t>
       </w:r>
       <w:r>
-        <w:t>600 minutes of sleep (10 hour * 60 minutes), the display will show 8:29 (PM) then retract all its segments before reaching 8:30</w:t>
+        <w:t>600 minutes of sleep (10 hour * 60 minutes), the display will show 8:29 PM then retract all its segments before reaching 8:30</w:t>
+      </w:r>
+      <w:r>
+        <w:t xml:space="preserve"> PM</w:t>
+      </w:r>
+      <w:r>
+        <w:t xml:space="preserve">.  At 6:00 AM the following day the display will wake up and start its display </w:t>
       </w:r>
       <w:proofErr w:type="gramStart"/>
       <w:r>
-        <w:t>.  At</w:t>
+        <w:t>with</w:t>
       </w:r>
       <w:proofErr w:type="gramEnd"/>
       <w:r>
-        <w:t xml:space="preserve"> 6:00 AM the following day the display will wake up and start its display with 6:00 (AM).</w:t>
+        <w:t xml:space="preserve"> 6:00 AM.</w:t>
       </w:r>
     </w:p>
     <w:p>
@@ -2179,7 +2216,26 @@
         </w:numPr>
       </w:pPr>
       <w:r>
-        <w:t>Skip the “Display” settings for digits 0-3.  These settings are used to fine tune the distance each segment extends or retracts.</w:t>
+        <w:t xml:space="preserve">Skip the “Display” settings for digits 0-3.  </w:t>
+      </w:r>
+      <w:r>
+        <w:t xml:space="preserve">See the instructions on </w:t>
+      </w:r>
+      <w:r>
+        <w:rPr>
+          <w:i/>
+          <w:iCs/>
+        </w:rPr>
+        <w:t>Segment Retract and Extend Adjustments</w:t>
+      </w:r>
+      <w:r>
+        <w:t xml:space="preserve"> </w:t>
+      </w:r>
+      <w:r>
+        <w:t>that detail how</w:t>
+      </w:r>
+      <w:r>
+        <w:t xml:space="preserve"> settings are used to fine tune the distance each segment extends or retracts.</w:t>
       </w:r>
     </w:p>
     <w:p>
@@ -2204,13 +2260,15 @@
       <w:pPr>
         <w:pStyle w:val="ListParagraph"/>
         <w:keepNext/>
-        <w:ind w:left="1440"/>
-      </w:pPr>
-      <w:r>
+      </w:pPr>
+      <w:r>
+        <w:rPr>
+          <w:noProof/>
+        </w:rPr>
         <w:drawing>
-          <wp:inline distT="0" distB="0" distL="0" distR="0" wp14:anchorId="1F08D05A" wp14:editId="302DE1AB">
-            <wp:extent cx="4562508" cy="1809763"/>
-            <wp:effectExtent l="0" t="0" r="0" b="0"/>
+          <wp:inline distT="0" distB="0" distL="0" distR="0" wp14:anchorId="1F08D05A" wp14:editId="0C184D4D">
+            <wp:extent cx="4105656" cy="1627632"/>
+            <wp:effectExtent l="0" t="0" r="9525" b="0"/>
             <wp:docPr id="1456684653" name="Picture 1" descr="A screenshot of a computer&#10;&#10;Description automatically generated"/>
             <wp:cNvGraphicFramePr>
               <a:graphicFrameLocks xmlns:a="http://schemas.openxmlformats.org/drawingml/2006/main" noChangeAspect="1"/>
@@ -2231,7 +2289,7 @@
                   <pic:spPr>
                     <a:xfrm>
                       <a:off x="0" y="0"/>
-                      <a:ext cx="4562508" cy="1809763"/>
+                      <a:ext cx="4105656" cy="1627632"/>
                     </a:xfrm>
                     <a:prstGeom prst="rect">
                       <a:avLst/>
@@ -2252,22 +2310,33 @@
       <w:r>
         <w:t xml:space="preserve">Figure </w:t>
       </w:r>
-      <w:fldSimple w:instr=" SEQ Figure \* ARABIC ">
-        <w:r>
-          <w:rPr>
-            <w:noProof/>
-          </w:rPr>
-          <w:t>2</w:t>
-        </w:r>
-      </w:fldSimple>
+      <w:r>
+        <w:fldChar w:fldCharType="begin"/>
+      </w:r>
+      <w:r>
+        <w:instrText xml:space="preserve"> SEQ Figure \* ARABIC </w:instrText>
+      </w:r>
+      <w:r>
+        <w:fldChar w:fldCharType="separate"/>
+      </w:r>
+      <w:r>
+        <w:rPr>
+          <w:noProof/>
+        </w:rPr>
+        <w:t>3</w:t>
+      </w:r>
+      <w:r>
+        <w:rPr>
+          <w:noProof/>
+        </w:rPr>
+        <w:fldChar w:fldCharType="end"/>
+      </w:r>
       <w:r>
         <w:t xml:space="preserve">. Web page indicating you've successfully saved your </w:t>
       </w:r>
-      <w:proofErr w:type="gramStart"/>
-      <w:r>
-        <w:t>settings</w:t>
-      </w:r>
-      <w:proofErr w:type="gramEnd"/>
+      <w:r>
+        <w:t>settings.</w:t>
+      </w:r>
     </w:p>
     <w:p>
       <w:pPr>
@@ -2403,10 +2472,7 @@
               <w:cnfStyle w:val="000000000000" w:firstRow="0" w:lastRow="0" w:firstColumn="0" w:lastColumn="0" w:oddVBand="0" w:evenVBand="0" w:oddHBand="0" w:evenHBand="0" w:firstRowFirstColumn="0" w:firstRowLastColumn="0" w:lastRowFirstColumn="0" w:lastRowLastColumn="0"/>
             </w:pPr>
             <w:r>
-              <w:t>5 seconds.  If the LED continues to switch on for 5 seconds, turn off, then back on for 5 seconds then y</w:t>
-            </w:r>
-            <w:r>
-              <w:t>our WIFI password or SSID may be incorrect.</w:t>
+              <w:t>5 seconds.  If the LED continues to switch on for 5 seconds, turn off, then back on for 5 seconds then your WIFI password or SSID may be incorrect.</w:t>
             </w:r>
             <w:r>
               <w:t xml:space="preserve">  Set the ON/OFF switch to “OFF” then turn off and on the power supply and try again.</w:t>
@@ -2487,10 +2553,7 @@
               <w:t xml:space="preserve">be slow or </w:t>
             </w:r>
             <w:r>
-              <w:t xml:space="preserve">not have internet connectivity.  </w:t>
-            </w:r>
-            <w:r>
-              <w:t>Set the ON/OFF switch to “OFF” then turn off and on the power supply and try again.</w:t>
+              <w:t>not have internet connectivity.  Set the ON/OFF switch to “OFF” then turn off and on the power supply and try again.</w:t>
             </w:r>
           </w:p>
         </w:tc>
@@ -2591,13 +2654,25 @@
             <w:r>
               <w:t xml:space="preserve">The display </w:t>
             </w:r>
+            <w:r>
+              <w:t>attempts</w:t>
+            </w:r>
+            <w:r>
+              <w:t xml:space="preserve"> to obtain its longitude and latitude then </w:t>
+            </w:r>
             <w:proofErr w:type="gramStart"/>
             <w:r>
-              <w:t>is attempting</w:t>
+              <w:t>connect</w:t>
             </w:r>
             <w:proofErr w:type="gramEnd"/>
             <w:r>
-              <w:t xml:space="preserve"> to obtain its longitude and latitude then connect to a local weather station to obtain the outdoor temperature and humidity.</w:t>
+              <w:t xml:space="preserve"> to a local weather station to </w:t>
+            </w:r>
+            <w:r>
+              <w:t>internally store</w:t>
+            </w:r>
+            <w:r>
+              <w:t xml:space="preserve"> the outdoor temperature and humidity.</w:t>
             </w:r>
           </w:p>
         </w:tc>
@@ -2625,7 +2700,714 @@
       </w:tr>
     </w:tbl>
     <w:p/>
-    <w:p/>
+    <w:p>
+      <w:r>
+        <w:br w:type="page"/>
+      </w:r>
+    </w:p>
+    <w:p>
+      <w:pPr>
+        <w:pStyle w:val="Title"/>
+      </w:pPr>
+      <w:r>
+        <w:lastRenderedPageBreak/>
+        <w:t>User Guide</w:t>
+      </w:r>
+    </w:p>
+    <w:p>
+      <w:pPr>
+        <w:pStyle w:val="Heading2"/>
+      </w:pPr>
+    </w:p>
+    <w:p>
+      <w:pPr>
+        <w:pStyle w:val="Heading1"/>
+      </w:pPr>
+      <w:r>
+        <w:t>Segment Retract and Extend Adjustments</w:t>
+      </w:r>
+    </w:p>
+    <w:p>
+      <w:pPr>
+        <w:pStyle w:val="Heading2"/>
+      </w:pPr>
+      <w:r>
+        <w:t>Adjustment angles</w:t>
+      </w:r>
+    </w:p>
+    <w:p>
+      <w:r>
+        <w:t xml:space="preserve">Behind the display face is a </w:t>
+      </w:r>
+      <w:r>
+        <w:t>sg</w:t>
+      </w:r>
+      <w:r>
+        <w:t xml:space="preserve">90 </w:t>
+      </w:r>
+      <w:r>
+        <w:t xml:space="preserve">mini </w:t>
+      </w:r>
+      <w:r>
+        <w:t xml:space="preserve">servo </w:t>
+      </w:r>
+      <w:r>
+        <w:t xml:space="preserve">motor </w:t>
+      </w:r>
+      <w:r>
+        <w:t xml:space="preserve">that extends and retracts </w:t>
+      </w:r>
+      <w:r>
+        <w:t xml:space="preserve">its </w:t>
+      </w:r>
+      <w:r>
+        <w:t xml:space="preserve">segment. These </w:t>
+      </w:r>
+      <w:r>
+        <w:t xml:space="preserve">inexpensive </w:t>
+      </w:r>
+      <w:r>
+        <w:t>servos are used in remote controlled toys such as cars, airplanes</w:t>
+      </w:r>
+      <w:r>
+        <w:t>,</w:t>
+      </w:r>
+      <w:r>
+        <w:t xml:space="preserve"> or robots.  </w:t>
+      </w:r>
+      <w:r>
+        <w:t>Over time</w:t>
+      </w:r>
+      <w:r>
+        <w:t xml:space="preserve"> the servo wears </w:t>
+      </w:r>
+      <w:r>
+        <w:t>down causing</w:t>
+      </w:r>
+      <w:r>
+        <w:t xml:space="preserve"> the segment </w:t>
+      </w:r>
+      <w:r>
+        <w:t>to</w:t>
+      </w:r>
+      <w:r>
+        <w:t xml:space="preserve"> not retract all the way into the display </w:t>
+      </w:r>
+      <w:r>
+        <w:t>face or</w:t>
+      </w:r>
+      <w:r>
+        <w:t xml:space="preserve"> extend out as far as the other segments.  </w:t>
+      </w:r>
+      <w:r>
+        <w:t>Therefore</w:t>
+      </w:r>
+      <w:r>
+        <w:t>,</w:t>
+      </w:r>
+      <w:r>
+        <w:t xml:space="preserve"> you’ll need to</w:t>
+      </w:r>
+      <w:r>
+        <w:t xml:space="preserve"> make slight adjustments </w:t>
+      </w:r>
+      <w:r>
+        <w:t>to keep the segments aligned.</w:t>
+      </w:r>
+    </w:p>
+    <w:p>
+      <w:r>
+        <w:t xml:space="preserve">The illustration below </w:t>
+      </w:r>
+      <w:r>
+        <w:t>is a top view of</w:t>
+      </w:r>
+      <w:r>
+        <w:t xml:space="preserve"> a few of the basic components </w:t>
+      </w:r>
+      <w:r>
+        <w:t>in</w:t>
+      </w:r>
+      <w:r>
+        <w:t xml:space="preserve"> the rack and pinion segment assembly.  The segment is a white hexagonal top </w:t>
+      </w:r>
+      <w:r>
+        <w:t>and</w:t>
+      </w:r>
+      <w:r>
+        <w:t xml:space="preserve"> rack (flat gear).</w:t>
+      </w:r>
+      <w:r>
+        <w:t xml:space="preserve"> The servo is mounted on two screws onto the green servo mount.  The yellow pinion gear is mounted on the servo.</w:t>
+      </w:r>
+    </w:p>
+    <w:p>
+      <w:pPr>
+        <w:keepNext/>
+      </w:pPr>
+      <w:r>
+        <w:rPr>
+          <w:noProof/>
+        </w:rPr>
+        <w:drawing>
+          <wp:inline distT="0" distB="0" distL="0" distR="0" wp14:anchorId="437886BF" wp14:editId="422327E7">
+            <wp:extent cx="2681307" cy="1576399"/>
+            <wp:effectExtent l="0" t="0" r="5080" b="5080"/>
+            <wp:docPr id="473983695" name="Picture 6" descr="A diagram of a mechanical device&#10;&#10;Description automatically generated"/>
+            <wp:cNvGraphicFramePr>
+              <a:graphicFrameLocks xmlns:a="http://schemas.openxmlformats.org/drawingml/2006/main" noChangeAspect="1"/>
+            </wp:cNvGraphicFramePr>
+            <a:graphic xmlns:a="http://schemas.openxmlformats.org/drawingml/2006/main">
+              <a:graphicData uri="http://schemas.openxmlformats.org/drawingml/2006/picture">
+                <pic:pic xmlns:pic="http://schemas.openxmlformats.org/drawingml/2006/picture">
+                  <pic:nvPicPr>
+                    <pic:cNvPr id="473983695" name="Picture 6" descr="A diagram of a mechanical device&#10;&#10;Description automatically generated"/>
+                    <pic:cNvPicPr/>
+                  </pic:nvPicPr>
+                  <pic:blipFill>
+                    <a:blip r:embed="rId13">
+                      <a:extLst>
+                        <a:ext uri="{28A0092B-C50C-407E-A947-70E740481C1C}">
+                          <a14:useLocalDpi xmlns:a14="http://schemas.microsoft.com/office/drawing/2010/main" val="0"/>
+                        </a:ext>
+                      </a:extLst>
+                    </a:blip>
+                    <a:stretch>
+                      <a:fillRect/>
+                    </a:stretch>
+                  </pic:blipFill>
+                  <pic:spPr>
+                    <a:xfrm>
+                      <a:off x="0" y="0"/>
+                      <a:ext cx="2681307" cy="1576399"/>
+                    </a:xfrm>
+                    <a:prstGeom prst="rect">
+                      <a:avLst/>
+                    </a:prstGeom>
+                  </pic:spPr>
+                </pic:pic>
+              </a:graphicData>
+            </a:graphic>
+          </wp:inline>
+        </w:drawing>
+      </w:r>
+    </w:p>
+    <w:p>
+      <w:pPr>
+        <w:pStyle w:val="Caption"/>
+      </w:pPr>
+      <w:r>
+        <w:t xml:space="preserve">Figure </w:t>
+      </w:r>
+      <w:r>
+        <w:fldChar w:fldCharType="begin"/>
+      </w:r>
+      <w:r>
+        <w:instrText xml:space="preserve"> SEQ Figure \* ARABIC </w:instrText>
+      </w:r>
+      <w:r>
+        <w:fldChar w:fldCharType="separate"/>
+      </w:r>
+      <w:r>
+        <w:rPr>
+          <w:noProof/>
+        </w:rPr>
+        <w:t>4</w:t>
+      </w:r>
+      <w:r>
+        <w:rPr>
+          <w:noProof/>
+        </w:rPr>
+        <w:fldChar w:fldCharType="end"/>
+      </w:r>
+      <w:r>
+        <w:t>. Segment assembly</w:t>
+      </w:r>
+    </w:p>
+    <w:p>
+      <w:r>
+        <w:t>When first installed, t</w:t>
+      </w:r>
+      <w:r>
+        <w:t>he servo is set to 100</w:t>
+      </w:r>
+      <w:r>
+        <w:t>°</w:t>
+      </w:r>
+      <w:r>
+        <w:t xml:space="preserve"> </w:t>
+      </w:r>
+      <w:r>
+        <w:t>and the pinion gear is positioned to have the segment’s rack retracted into the display face</w:t>
+      </w:r>
+      <w:r>
+        <w:t>, see the figure below.  Note the position of the pinion gear tooth marked with a red dot.</w:t>
+      </w:r>
+    </w:p>
+    <w:p>
+      <w:pPr>
+        <w:keepNext/>
+      </w:pPr>
+      <w:r>
+        <w:rPr>
+          <w:noProof/>
+        </w:rPr>
+        <w:drawing>
+          <wp:inline distT="0" distB="0" distL="0" distR="0" wp14:anchorId="5C5ED1FB" wp14:editId="3E638BBD">
+            <wp:extent cx="1771663" cy="1214446"/>
+            <wp:effectExtent l="0" t="0" r="0" b="5080"/>
+            <wp:docPr id="411814188" name="Picture 3" descr="A diagram of a mechanical mechanism&#10;&#10;Description automatically generated"/>
+            <wp:cNvGraphicFramePr>
+              <a:graphicFrameLocks xmlns:a="http://schemas.openxmlformats.org/drawingml/2006/main" noChangeAspect="1"/>
+            </wp:cNvGraphicFramePr>
+            <a:graphic xmlns:a="http://schemas.openxmlformats.org/drawingml/2006/main">
+              <a:graphicData uri="http://schemas.openxmlformats.org/drawingml/2006/picture">
+                <pic:pic xmlns:pic="http://schemas.openxmlformats.org/drawingml/2006/picture">
+                  <pic:nvPicPr>
+                    <pic:cNvPr id="411814188" name="Picture 3" descr="A diagram of a mechanical mechanism&#10;&#10;Description automatically generated"/>
+                    <pic:cNvPicPr/>
+                  </pic:nvPicPr>
+                  <pic:blipFill>
+                    <a:blip r:embed="rId14">
+                      <a:extLst>
+                        <a:ext uri="{28A0092B-C50C-407E-A947-70E740481C1C}">
+                          <a14:useLocalDpi xmlns:a14="http://schemas.microsoft.com/office/drawing/2010/main" val="0"/>
+                        </a:ext>
+                      </a:extLst>
+                    </a:blip>
+                    <a:stretch>
+                      <a:fillRect/>
+                    </a:stretch>
+                  </pic:blipFill>
+                  <pic:spPr>
+                    <a:xfrm>
+                      <a:off x="0" y="0"/>
+                      <a:ext cx="1771663" cy="1214446"/>
+                    </a:xfrm>
+                    <a:prstGeom prst="rect">
+                      <a:avLst/>
+                    </a:prstGeom>
+                  </pic:spPr>
+                </pic:pic>
+              </a:graphicData>
+            </a:graphic>
+          </wp:inline>
+        </w:drawing>
+      </w:r>
+    </w:p>
+    <w:p>
+      <w:pPr>
+        <w:pStyle w:val="Caption"/>
+      </w:pPr>
+      <w:r>
+        <w:t xml:space="preserve">Figure </w:t>
+      </w:r>
+      <w:r>
+        <w:fldChar w:fldCharType="begin"/>
+      </w:r>
+      <w:r>
+        <w:instrText xml:space="preserve"> SEQ Figure \* ARABIC </w:instrText>
+      </w:r>
+      <w:r>
+        <w:fldChar w:fldCharType="separate"/>
+      </w:r>
+      <w:r>
+        <w:rPr>
+          <w:noProof/>
+        </w:rPr>
+        <w:t>5</w:t>
+      </w:r>
+      <w:r>
+        <w:rPr>
+          <w:noProof/>
+        </w:rPr>
+        <w:fldChar w:fldCharType="end"/>
+      </w:r>
+      <w:r>
+        <w:t>. Retracted segment</w:t>
+      </w:r>
+    </w:p>
+    <w:p>
+      <w:r>
+        <w:t>When the number is displayed, the servo extends the segment out by moving from its retracted position at around 100</w:t>
+      </w:r>
+      <w:r>
+        <w:t>°</w:t>
+      </w:r>
+      <w:r>
+        <w:t xml:space="preserve"> to about 10</w:t>
+      </w:r>
+      <w:r>
+        <w:t>°</w:t>
+      </w:r>
+      <w:r>
+        <w:t>.  The figure below shows the extended segment at 0</w:t>
+      </w:r>
+      <w:r>
+        <w:t>°</w:t>
+      </w:r>
+      <w:r>
+        <w:t>, which would likely be too far out.</w:t>
+      </w:r>
+    </w:p>
+    <w:p>
+      <w:pPr>
+        <w:keepNext/>
+      </w:pPr>
+      <w:r>
+        <w:rPr>
+          <w:noProof/>
+        </w:rPr>
+        <w:lastRenderedPageBreak/>
+        <w:drawing>
+          <wp:inline distT="0" distB="0" distL="0" distR="0" wp14:anchorId="5F4BCA57" wp14:editId="4978E576">
+            <wp:extent cx="2347930" cy="1295409"/>
+            <wp:effectExtent l="0" t="0" r="0" b="0"/>
+            <wp:docPr id="434592665" name="Picture 4" descr="A diagram of a mechanical mechanism&#10;&#10;Description automatically generated"/>
+            <wp:cNvGraphicFramePr>
+              <a:graphicFrameLocks xmlns:a="http://schemas.openxmlformats.org/drawingml/2006/main" noChangeAspect="1"/>
+            </wp:cNvGraphicFramePr>
+            <a:graphic xmlns:a="http://schemas.openxmlformats.org/drawingml/2006/main">
+              <a:graphicData uri="http://schemas.openxmlformats.org/drawingml/2006/picture">
+                <pic:pic xmlns:pic="http://schemas.openxmlformats.org/drawingml/2006/picture">
+                  <pic:nvPicPr>
+                    <pic:cNvPr id="434592665" name="Picture 4" descr="A diagram of a mechanical mechanism&#10;&#10;Description automatically generated"/>
+                    <pic:cNvPicPr/>
+                  </pic:nvPicPr>
+                  <pic:blipFill>
+                    <a:blip r:embed="rId15">
+                      <a:extLst>
+                        <a:ext uri="{28A0092B-C50C-407E-A947-70E740481C1C}">
+                          <a14:useLocalDpi xmlns:a14="http://schemas.microsoft.com/office/drawing/2010/main" val="0"/>
+                        </a:ext>
+                      </a:extLst>
+                    </a:blip>
+                    <a:stretch>
+                      <a:fillRect/>
+                    </a:stretch>
+                  </pic:blipFill>
+                  <pic:spPr>
+                    <a:xfrm>
+                      <a:off x="0" y="0"/>
+                      <a:ext cx="2347930" cy="1295409"/>
+                    </a:xfrm>
+                    <a:prstGeom prst="rect">
+                      <a:avLst/>
+                    </a:prstGeom>
+                  </pic:spPr>
+                </pic:pic>
+              </a:graphicData>
+            </a:graphic>
+          </wp:inline>
+        </w:drawing>
+      </w:r>
+    </w:p>
+    <w:p>
+      <w:pPr>
+        <w:pStyle w:val="Caption"/>
+      </w:pPr>
+      <w:r>
+        <w:t xml:space="preserve">Figure </w:t>
+      </w:r>
+      <w:r>
+        <w:fldChar w:fldCharType="begin"/>
+      </w:r>
+      <w:r>
+        <w:instrText xml:space="preserve"> SEQ Figure \* ARABIC </w:instrText>
+      </w:r>
+      <w:r>
+        <w:fldChar w:fldCharType="separate"/>
+      </w:r>
+      <w:r>
+        <w:rPr>
+          <w:noProof/>
+        </w:rPr>
+        <w:t>6</w:t>
+      </w:r>
+      <w:r>
+        <w:rPr>
+          <w:noProof/>
+        </w:rPr>
+        <w:fldChar w:fldCharType="end"/>
+      </w:r>
+      <w:r>
+        <w:t>. Extended segment</w:t>
+      </w:r>
+    </w:p>
+    <w:p>
+      <w:pPr>
+        <w:pStyle w:val="Heading2"/>
+      </w:pPr>
+      <w:r>
+        <w:t xml:space="preserve">Steps to adjust the </w:t>
+      </w:r>
+      <w:r>
+        <w:t>D</w:t>
+      </w:r>
+      <w:r>
+        <w:t xml:space="preserve">igit </w:t>
+      </w:r>
+      <w:r>
+        <w:t>S</w:t>
+      </w:r>
+      <w:r>
+        <w:t>ettings</w:t>
+      </w:r>
+    </w:p>
+    <w:p>
+      <w:pPr>
+        <w:pStyle w:val="ListParagraph"/>
+        <w:numPr>
+          <w:ilvl w:val="0"/>
+          <w:numId w:val="8"/>
+        </w:numPr>
+      </w:pPr>
+      <w:r>
+        <w:t>Disconnect the UART Tx and Rx connections to the pair of digits that you will NOT be adjusting.  For example, remove the UART Tx and Rx connections to Digit 2 and 3 when changing Digit 0 or 1 settings.</w:t>
+      </w:r>
+    </w:p>
+    <w:p>
+      <w:pPr>
+        <w:pStyle w:val="ListParagraph"/>
+        <w:numPr>
+          <w:ilvl w:val="0"/>
+          <w:numId w:val="8"/>
+        </w:numPr>
+      </w:pPr>
+      <w:r>
+        <w:t>Click</w:t>
+      </w:r>
+      <w:r>
+        <w:t xml:space="preserve"> on </w:t>
+      </w:r>
+      <w:r>
+        <w:t>a</w:t>
+      </w:r>
+      <w:r>
+        <w:t xml:space="preserve"> link to Digit 0 – 3</w:t>
+      </w:r>
+      <w:r>
+        <w:t xml:space="preserve"> </w:t>
+      </w:r>
+      <w:r>
+        <w:t>from</w:t>
+      </w:r>
+      <w:r>
+        <w:t xml:space="preserve"> the </w:t>
+      </w:r>
+      <w:r>
+        <w:rPr>
+          <w:i/>
+          <w:iCs/>
+        </w:rPr>
+        <w:t>Kinetic Display Control Settings Admin Page</w:t>
+      </w:r>
+      <w:r>
+        <w:t xml:space="preserve">, </w:t>
+      </w:r>
+      <w:r>
+        <w:t>see figure below</w:t>
+      </w:r>
+      <w:r>
+        <w:t>.</w:t>
+      </w:r>
+    </w:p>
+    <w:p>
+      <w:pPr>
+        <w:keepNext/>
+        <w:ind w:left="720"/>
+      </w:pPr>
+      <w:r>
+        <w:rPr>
+          <w:noProof/>
+        </w:rPr>
+        <w:drawing>
+          <wp:inline distT="0" distB="0" distL="0" distR="0" wp14:anchorId="2AB63AC3" wp14:editId="70D2EB3F">
+            <wp:extent cx="3414737" cy="2338405"/>
+            <wp:effectExtent l="0" t="0" r="0" b="5080"/>
+            <wp:docPr id="833017688" name="Picture 7" descr="A screenshot of a computer display&#10;&#10;Description automatically generated"/>
+            <wp:cNvGraphicFramePr>
+              <a:graphicFrameLocks xmlns:a="http://schemas.openxmlformats.org/drawingml/2006/main" noChangeAspect="1"/>
+            </wp:cNvGraphicFramePr>
+            <a:graphic xmlns:a="http://schemas.openxmlformats.org/drawingml/2006/main">
+              <a:graphicData uri="http://schemas.openxmlformats.org/drawingml/2006/picture">
+                <pic:pic xmlns:pic="http://schemas.openxmlformats.org/drawingml/2006/picture">
+                  <pic:nvPicPr>
+                    <pic:cNvPr id="833017688" name="Picture 7" descr="A screenshot of a computer display&#10;&#10;Description automatically generated"/>
+                    <pic:cNvPicPr/>
+                  </pic:nvPicPr>
+                  <pic:blipFill>
+                    <a:blip r:embed="rId16">
+                      <a:extLst>
+                        <a:ext uri="{28A0092B-C50C-407E-A947-70E740481C1C}">
+                          <a14:useLocalDpi xmlns:a14="http://schemas.microsoft.com/office/drawing/2010/main" val="0"/>
+                        </a:ext>
+                      </a:extLst>
+                    </a:blip>
+                    <a:stretch>
+                      <a:fillRect/>
+                    </a:stretch>
+                  </pic:blipFill>
+                  <pic:spPr>
+                    <a:xfrm>
+                      <a:off x="0" y="0"/>
+                      <a:ext cx="3414737" cy="2338405"/>
+                    </a:xfrm>
+                    <a:prstGeom prst="rect">
+                      <a:avLst/>
+                    </a:prstGeom>
+                  </pic:spPr>
+                </pic:pic>
+              </a:graphicData>
+            </a:graphic>
+          </wp:inline>
+        </w:drawing>
+      </w:r>
+    </w:p>
+    <w:p>
+      <w:pPr>
+        <w:pStyle w:val="Caption"/>
+        <w:ind w:left="720"/>
+      </w:pPr>
+      <w:r>
+        <w:t xml:space="preserve">Figure </w:t>
+      </w:r>
+      <w:r>
+        <w:fldChar w:fldCharType="begin"/>
+      </w:r>
+      <w:r>
+        <w:instrText xml:space="preserve"> SEQ Figure \* ARABIC </w:instrText>
+      </w:r>
+      <w:r>
+        <w:fldChar w:fldCharType="separate"/>
+      </w:r>
+      <w:r>
+        <w:rPr>
+          <w:noProof/>
+        </w:rPr>
+        <w:t>7</w:t>
+      </w:r>
+      <w:r>
+        <w:rPr>
+          <w:noProof/>
+        </w:rPr>
+        <w:fldChar w:fldCharType="end"/>
+      </w:r>
+      <w:r>
+        <w:t>. Accessing the segment adjustment page for each digit</w:t>
+      </w:r>
+    </w:p>
+    <w:p>
+      <w:pPr>
+        <w:pStyle w:val="ListParagraph"/>
+        <w:numPr>
+          <w:ilvl w:val="0"/>
+          <w:numId w:val="8"/>
+        </w:numPr>
+      </w:pPr>
+      <w:r>
+        <w:t>Set one or more of the extend or retract angles for each segment A-G, see figure below.</w:t>
+      </w:r>
+    </w:p>
+    <w:p>
+      <w:pPr>
+        <w:ind w:left="720"/>
+      </w:pPr>
+      <w:r>
+        <w:rPr>
+          <w:noProof/>
+        </w:rPr>
+        <w:drawing>
+          <wp:inline distT="0" distB="0" distL="0" distR="0" wp14:anchorId="3C75D498" wp14:editId="61BB1CB7">
+            <wp:extent cx="1746504" cy="2505456"/>
+            <wp:effectExtent l="0" t="0" r="6350" b="9525"/>
+            <wp:docPr id="1228162873" name="Picture 1" descr="A screenshot of a math test&#10;&#10;Description automatically generated"/>
+            <wp:cNvGraphicFramePr>
+              <a:graphicFrameLocks xmlns:a="http://schemas.openxmlformats.org/drawingml/2006/main" noChangeAspect="1"/>
+            </wp:cNvGraphicFramePr>
+            <a:graphic xmlns:a="http://schemas.openxmlformats.org/drawingml/2006/main">
+              <a:graphicData uri="http://schemas.openxmlformats.org/drawingml/2006/picture">
+                <pic:pic xmlns:pic="http://schemas.openxmlformats.org/drawingml/2006/picture">
+                  <pic:nvPicPr>
+                    <pic:cNvPr id="1228162873" name="Picture 1" descr="A screenshot of a math test&#10;&#10;Description automatically generated"/>
+                    <pic:cNvPicPr/>
+                  </pic:nvPicPr>
+                  <pic:blipFill>
+                    <a:blip r:embed="rId17"/>
+                    <a:stretch>
+                      <a:fillRect/>
+                    </a:stretch>
+                  </pic:blipFill>
+                  <pic:spPr>
+                    <a:xfrm>
+                      <a:off x="0" y="0"/>
+                      <a:ext cx="1746504" cy="2505456"/>
+                    </a:xfrm>
+                    <a:prstGeom prst="rect">
+                      <a:avLst/>
+                    </a:prstGeom>
+                  </pic:spPr>
+                </pic:pic>
+              </a:graphicData>
+            </a:graphic>
+          </wp:inline>
+        </w:drawing>
+      </w:r>
+    </w:p>
+    <w:p>
+      <w:pPr>
+        <w:pStyle w:val="ListParagraph"/>
+        <w:numPr>
+          <w:ilvl w:val="0"/>
+          <w:numId w:val="8"/>
+        </w:numPr>
+      </w:pPr>
+      <w:r>
+        <w:t>Click the “update” button</w:t>
+      </w:r>
+      <w:r>
+        <w:t>.  Note that e</w:t>
+      </w:r>
+      <w:r>
+        <w:t xml:space="preserve">ach segment will extend in order from A-G using your new setting.  After all the segments have </w:t>
+      </w:r>
+      <w:r>
+        <w:t>been extended,</w:t>
+      </w:r>
+      <w:r>
+        <w:t xml:space="preserve"> </w:t>
+      </w:r>
+      <w:r>
+        <w:t>t</w:t>
+      </w:r>
+      <w:r>
+        <w:t>hey retract in order from A-G.</w:t>
+      </w:r>
+    </w:p>
+    <w:p>
+      <w:pPr>
+        <w:pStyle w:val="ListParagraph"/>
+        <w:numPr>
+          <w:ilvl w:val="0"/>
+          <w:numId w:val="8"/>
+        </w:numPr>
+      </w:pPr>
+      <w:r>
+        <w:t>Repeat the process until all the adjustments have been made.</w:t>
+      </w:r>
+    </w:p>
+    <w:p>
+      <w:pPr>
+        <w:pStyle w:val="ListParagraph"/>
+        <w:numPr>
+          <w:ilvl w:val="0"/>
+          <w:numId w:val="8"/>
+        </w:numPr>
+      </w:pPr>
+      <w:r>
+        <w:t>Reconnect the UART Tx and Rx connections.</w:t>
+      </w:r>
+    </w:p>
     <w:sectPr>
       <w:pgSz w:w="12240" w:h="15840"/>
       <w:pgMar w:top="720" w:right="720" w:bottom="720" w:left="720" w:header="720" w:footer="720" w:gutter="0"/>
@@ -2728,6 +3510,95 @@
     </w:lvl>
   </w:abstractNum>
   <w:abstractNum w:abstractNumId="1" w15:restartNumberingAfterBreak="0">
+    <w:nsid w:val="182464A0"/>
+    <w:multiLevelType w:val="hybridMultilevel"/>
+    <w:tmpl w:val="BCE66666"/>
+    <w:lvl w:ilvl="0" w:tplc="0409000F">
+      <w:start w:val="1"/>
+      <w:numFmt w:val="decimal"/>
+      <w:lvlText w:val="%1."/>
+      <w:lvlJc w:val="left"/>
+      <w:pPr>
+        <w:ind w:left="720" w:hanging="360"/>
+      </w:pPr>
+      <w:rPr>
+        <w:rFonts w:hint="default"/>
+      </w:rPr>
+    </w:lvl>
+    <w:lvl w:ilvl="1" w:tplc="04090019" w:tentative="1">
+      <w:start w:val="1"/>
+      <w:numFmt w:val="lowerLetter"/>
+      <w:lvlText w:val="%2."/>
+      <w:lvlJc w:val="left"/>
+      <w:pPr>
+        <w:ind w:left="1440" w:hanging="360"/>
+      </w:pPr>
+    </w:lvl>
+    <w:lvl w:ilvl="2" w:tplc="0409001B" w:tentative="1">
+      <w:start w:val="1"/>
+      <w:numFmt w:val="lowerRoman"/>
+      <w:lvlText w:val="%3."/>
+      <w:lvlJc w:val="right"/>
+      <w:pPr>
+        <w:ind w:left="2160" w:hanging="180"/>
+      </w:pPr>
+    </w:lvl>
+    <w:lvl w:ilvl="3" w:tplc="0409000F" w:tentative="1">
+      <w:start w:val="1"/>
+      <w:numFmt w:val="decimal"/>
+      <w:lvlText w:val="%4."/>
+      <w:lvlJc w:val="left"/>
+      <w:pPr>
+        <w:ind w:left="2880" w:hanging="360"/>
+      </w:pPr>
+    </w:lvl>
+    <w:lvl w:ilvl="4" w:tplc="04090019" w:tentative="1">
+      <w:start w:val="1"/>
+      <w:numFmt w:val="lowerLetter"/>
+      <w:lvlText w:val="%5."/>
+      <w:lvlJc w:val="left"/>
+      <w:pPr>
+        <w:ind w:left="3600" w:hanging="360"/>
+      </w:pPr>
+    </w:lvl>
+    <w:lvl w:ilvl="5" w:tplc="0409001B" w:tentative="1">
+      <w:start w:val="1"/>
+      <w:numFmt w:val="lowerRoman"/>
+      <w:lvlText w:val="%6."/>
+      <w:lvlJc w:val="right"/>
+      <w:pPr>
+        <w:ind w:left="4320" w:hanging="180"/>
+      </w:pPr>
+    </w:lvl>
+    <w:lvl w:ilvl="6" w:tplc="0409000F" w:tentative="1">
+      <w:start w:val="1"/>
+      <w:numFmt w:val="decimal"/>
+      <w:lvlText w:val="%7."/>
+      <w:lvlJc w:val="left"/>
+      <w:pPr>
+        <w:ind w:left="5040" w:hanging="360"/>
+      </w:pPr>
+    </w:lvl>
+    <w:lvl w:ilvl="7" w:tplc="04090019" w:tentative="1">
+      <w:start w:val="1"/>
+      <w:numFmt w:val="lowerLetter"/>
+      <w:lvlText w:val="%8."/>
+      <w:lvlJc w:val="left"/>
+      <w:pPr>
+        <w:ind w:left="5760" w:hanging="360"/>
+      </w:pPr>
+    </w:lvl>
+    <w:lvl w:ilvl="8" w:tplc="0409001B" w:tentative="1">
+      <w:start w:val="1"/>
+      <w:numFmt w:val="lowerRoman"/>
+      <w:lvlText w:val="%9."/>
+      <w:lvlJc w:val="right"/>
+      <w:pPr>
+        <w:ind w:left="6480" w:hanging="180"/>
+      </w:pPr>
+    </w:lvl>
+  </w:abstractNum>
+  <w:abstractNum w:abstractNumId="2" w15:restartNumberingAfterBreak="0">
     <w:nsid w:val="3C7B707C"/>
     <w:multiLevelType w:val="multilevel"/>
     <w:tmpl w:val="27D2EFB2"/>
@@ -2876,7 +3747,96 @@
       </w:rPr>
     </w:lvl>
   </w:abstractNum>
-  <w:abstractNum w:abstractNumId="2" w15:restartNumberingAfterBreak="0">
+  <w:abstractNum w:abstractNumId="3" w15:restartNumberingAfterBreak="0">
+    <w:nsid w:val="3F1D6ABE"/>
+    <w:multiLevelType w:val="hybridMultilevel"/>
+    <w:tmpl w:val="7CC06FB4"/>
+    <w:lvl w:ilvl="0" w:tplc="0409000F">
+      <w:start w:val="1"/>
+      <w:numFmt w:val="decimal"/>
+      <w:lvlText w:val="%1."/>
+      <w:lvlJc w:val="left"/>
+      <w:pPr>
+        <w:ind w:left="720" w:hanging="360"/>
+      </w:pPr>
+      <w:rPr>
+        <w:rFonts w:hint="default"/>
+      </w:rPr>
+    </w:lvl>
+    <w:lvl w:ilvl="1" w:tplc="04090019" w:tentative="1">
+      <w:start w:val="1"/>
+      <w:numFmt w:val="lowerLetter"/>
+      <w:lvlText w:val="%2."/>
+      <w:lvlJc w:val="left"/>
+      <w:pPr>
+        <w:ind w:left="1440" w:hanging="360"/>
+      </w:pPr>
+    </w:lvl>
+    <w:lvl w:ilvl="2" w:tplc="0409001B" w:tentative="1">
+      <w:start w:val="1"/>
+      <w:numFmt w:val="lowerRoman"/>
+      <w:lvlText w:val="%3."/>
+      <w:lvlJc w:val="right"/>
+      <w:pPr>
+        <w:ind w:left="2160" w:hanging="180"/>
+      </w:pPr>
+    </w:lvl>
+    <w:lvl w:ilvl="3" w:tplc="0409000F" w:tentative="1">
+      <w:start w:val="1"/>
+      <w:numFmt w:val="decimal"/>
+      <w:lvlText w:val="%4."/>
+      <w:lvlJc w:val="left"/>
+      <w:pPr>
+        <w:ind w:left="2880" w:hanging="360"/>
+      </w:pPr>
+    </w:lvl>
+    <w:lvl w:ilvl="4" w:tplc="04090019" w:tentative="1">
+      <w:start w:val="1"/>
+      <w:numFmt w:val="lowerLetter"/>
+      <w:lvlText w:val="%5."/>
+      <w:lvlJc w:val="left"/>
+      <w:pPr>
+        <w:ind w:left="3600" w:hanging="360"/>
+      </w:pPr>
+    </w:lvl>
+    <w:lvl w:ilvl="5" w:tplc="0409001B" w:tentative="1">
+      <w:start w:val="1"/>
+      <w:numFmt w:val="lowerRoman"/>
+      <w:lvlText w:val="%6."/>
+      <w:lvlJc w:val="right"/>
+      <w:pPr>
+        <w:ind w:left="4320" w:hanging="180"/>
+      </w:pPr>
+    </w:lvl>
+    <w:lvl w:ilvl="6" w:tplc="0409000F" w:tentative="1">
+      <w:start w:val="1"/>
+      <w:numFmt w:val="decimal"/>
+      <w:lvlText w:val="%7."/>
+      <w:lvlJc w:val="left"/>
+      <w:pPr>
+        <w:ind w:left="5040" w:hanging="360"/>
+      </w:pPr>
+    </w:lvl>
+    <w:lvl w:ilvl="7" w:tplc="04090019" w:tentative="1">
+      <w:start w:val="1"/>
+      <w:numFmt w:val="lowerLetter"/>
+      <w:lvlText w:val="%8."/>
+      <w:lvlJc w:val="left"/>
+      <w:pPr>
+        <w:ind w:left="5760" w:hanging="360"/>
+      </w:pPr>
+    </w:lvl>
+    <w:lvl w:ilvl="8" w:tplc="0409001B" w:tentative="1">
+      <w:start w:val="1"/>
+      <w:numFmt w:val="lowerRoman"/>
+      <w:lvlText w:val="%9."/>
+      <w:lvlJc w:val="right"/>
+      <w:pPr>
+        <w:ind w:left="6480" w:hanging="180"/>
+      </w:pPr>
+    </w:lvl>
+  </w:abstractNum>
+  <w:abstractNum w:abstractNumId="4" w15:restartNumberingAfterBreak="0">
     <w:nsid w:val="45D40897"/>
     <w:multiLevelType w:val="hybridMultilevel"/>
     <w:tmpl w:val="6F160D86"/>
@@ -2965,7 +3925,96 @@
       </w:pPr>
     </w:lvl>
   </w:abstractNum>
-  <w:abstractNum w:abstractNumId="3" w15:restartNumberingAfterBreak="0">
+  <w:abstractNum w:abstractNumId="5" w15:restartNumberingAfterBreak="0">
+    <w:nsid w:val="54E46CE7"/>
+    <w:multiLevelType w:val="hybridMultilevel"/>
+    <w:tmpl w:val="31E22F88"/>
+    <w:lvl w:ilvl="0" w:tplc="0409000F">
+      <w:start w:val="1"/>
+      <w:numFmt w:val="decimal"/>
+      <w:lvlText w:val="%1."/>
+      <w:lvlJc w:val="left"/>
+      <w:pPr>
+        <w:ind w:left="720" w:hanging="360"/>
+      </w:pPr>
+      <w:rPr>
+        <w:rFonts w:hint="default"/>
+      </w:rPr>
+    </w:lvl>
+    <w:lvl w:ilvl="1" w:tplc="04090019" w:tentative="1">
+      <w:start w:val="1"/>
+      <w:numFmt w:val="lowerLetter"/>
+      <w:lvlText w:val="%2."/>
+      <w:lvlJc w:val="left"/>
+      <w:pPr>
+        <w:ind w:left="1440" w:hanging="360"/>
+      </w:pPr>
+    </w:lvl>
+    <w:lvl w:ilvl="2" w:tplc="0409001B" w:tentative="1">
+      <w:start w:val="1"/>
+      <w:numFmt w:val="lowerRoman"/>
+      <w:lvlText w:val="%3."/>
+      <w:lvlJc w:val="right"/>
+      <w:pPr>
+        <w:ind w:left="2160" w:hanging="180"/>
+      </w:pPr>
+    </w:lvl>
+    <w:lvl w:ilvl="3" w:tplc="0409000F" w:tentative="1">
+      <w:start w:val="1"/>
+      <w:numFmt w:val="decimal"/>
+      <w:lvlText w:val="%4."/>
+      <w:lvlJc w:val="left"/>
+      <w:pPr>
+        <w:ind w:left="2880" w:hanging="360"/>
+      </w:pPr>
+    </w:lvl>
+    <w:lvl w:ilvl="4" w:tplc="04090019" w:tentative="1">
+      <w:start w:val="1"/>
+      <w:numFmt w:val="lowerLetter"/>
+      <w:lvlText w:val="%5."/>
+      <w:lvlJc w:val="left"/>
+      <w:pPr>
+        <w:ind w:left="3600" w:hanging="360"/>
+      </w:pPr>
+    </w:lvl>
+    <w:lvl w:ilvl="5" w:tplc="0409001B" w:tentative="1">
+      <w:start w:val="1"/>
+      <w:numFmt w:val="lowerRoman"/>
+      <w:lvlText w:val="%6."/>
+      <w:lvlJc w:val="right"/>
+      <w:pPr>
+        <w:ind w:left="4320" w:hanging="180"/>
+      </w:pPr>
+    </w:lvl>
+    <w:lvl w:ilvl="6" w:tplc="0409000F" w:tentative="1">
+      <w:start w:val="1"/>
+      <w:numFmt w:val="decimal"/>
+      <w:lvlText w:val="%7."/>
+      <w:lvlJc w:val="left"/>
+      <w:pPr>
+        <w:ind w:left="5040" w:hanging="360"/>
+      </w:pPr>
+    </w:lvl>
+    <w:lvl w:ilvl="7" w:tplc="04090019" w:tentative="1">
+      <w:start w:val="1"/>
+      <w:numFmt w:val="lowerLetter"/>
+      <w:lvlText w:val="%8."/>
+      <w:lvlJc w:val="left"/>
+      <w:pPr>
+        <w:ind w:left="5760" w:hanging="360"/>
+      </w:pPr>
+    </w:lvl>
+    <w:lvl w:ilvl="8" w:tplc="0409001B" w:tentative="1">
+      <w:start w:val="1"/>
+      <w:numFmt w:val="lowerRoman"/>
+      <w:lvlText w:val="%9."/>
+      <w:lvlJc w:val="right"/>
+      <w:pPr>
+        <w:ind w:left="6480" w:hanging="180"/>
+      </w:pPr>
+    </w:lvl>
+  </w:abstractNum>
+  <w:abstractNum w:abstractNumId="6" w15:restartNumberingAfterBreak="0">
     <w:nsid w:val="77B771C9"/>
     <w:multiLevelType w:val="hybridMultilevel"/>
     <w:tmpl w:val="D65635F6"/>
@@ -3054,7 +4103,7 @@
       </w:pPr>
     </w:lvl>
   </w:abstractNum>
-  <w:abstractNum w:abstractNumId="4" w15:restartNumberingAfterBreak="0">
+  <w:abstractNum w:abstractNumId="7" w15:restartNumberingAfterBreak="0">
     <w:nsid w:val="792D162C"/>
     <w:multiLevelType w:val="hybridMultilevel"/>
     <w:tmpl w:val="60DC4418"/>
@@ -3144,19 +4193,28 @@
     </w:lvl>
   </w:abstractNum>
   <w:num w:numId="1" w16cid:durableId="187766570">
-    <w:abstractNumId w:val="1"/>
+    <w:abstractNumId w:val="2"/>
   </w:num>
   <w:num w:numId="2" w16cid:durableId="828517334">
-    <w:abstractNumId w:val="3"/>
+    <w:abstractNumId w:val="6"/>
   </w:num>
   <w:num w:numId="3" w16cid:durableId="484392721">
-    <w:abstractNumId w:val="2"/>
+    <w:abstractNumId w:val="4"/>
   </w:num>
   <w:num w:numId="4" w16cid:durableId="676076803">
-    <w:abstractNumId w:val="4"/>
+    <w:abstractNumId w:val="7"/>
   </w:num>
   <w:num w:numId="5" w16cid:durableId="1024751616">
     <w:abstractNumId w:val="0"/>
+  </w:num>
+  <w:num w:numId="6" w16cid:durableId="1067846680">
+    <w:abstractNumId w:val="5"/>
+  </w:num>
+  <w:num w:numId="7" w16cid:durableId="317538766">
+    <w:abstractNumId w:val="3"/>
+  </w:num>
+  <w:num w:numId="8" w16cid:durableId="1931039341">
+    <w:abstractNumId w:val="1"/>
   </w:num>
 </w:numbering>
 </file>

</xml_diff>

<commit_message>
updated the display illustrations in the documentation
</commit_message>
<xml_diff>
--- a/docs/OperatingInstructions.docx
+++ b/docs/OperatingInstructions.docx
@@ -83,27 +83,14 @@
       <w:r>
         <w:t xml:space="preserve">Figure </w:t>
       </w:r>
-      <w:r>
-        <w:fldChar w:fldCharType="begin"/>
-      </w:r>
-      <w:r>
-        <w:instrText xml:space="preserve"> SEQ Figure \* ARABIC </w:instrText>
-      </w:r>
-      <w:r>
-        <w:fldChar w:fldCharType="separate"/>
-      </w:r>
-      <w:r>
-        <w:rPr>
-          <w:noProof/>
-        </w:rPr>
-        <w:t>1</w:t>
-      </w:r>
-      <w:r>
-        <w:rPr>
-          <w:noProof/>
-        </w:rPr>
-        <w:fldChar w:fldCharType="end"/>
-      </w:r>
+      <w:fldSimple w:instr=" SEQ Figure \* ARABIC ">
+        <w:r>
+          <w:rPr>
+            <w:noProof/>
+          </w:rPr>
+          <w:t>1</w:t>
+        </w:r>
+      </w:fldSimple>
       <w:r>
         <w:t>. Front view</w:t>
       </w:r>
@@ -1826,7 +1813,13 @@
         <w:t xml:space="preserve">Plug the power supply into a </w:t>
       </w:r>
       <w:r>
-        <w:t>~110v</w:t>
+        <w:t>~1</w:t>
+      </w:r>
+      <w:r>
+        <w:t>2</w:t>
+      </w:r>
+      <w:r>
+        <w:t>0v</w:t>
       </w:r>
       <w:r>
         <w:t xml:space="preserve"> </w:t>
@@ -2070,27 +2063,14 @@
       <w:r>
         <w:t xml:space="preserve">Figure </w:t>
       </w:r>
-      <w:r>
-        <w:fldChar w:fldCharType="begin"/>
-      </w:r>
-      <w:r>
-        <w:instrText xml:space="preserve"> SEQ Figure \* ARABIC </w:instrText>
-      </w:r>
-      <w:r>
-        <w:fldChar w:fldCharType="separate"/>
-      </w:r>
-      <w:r>
-        <w:rPr>
-          <w:noProof/>
-        </w:rPr>
-        <w:t>2</w:t>
-      </w:r>
-      <w:r>
-        <w:rPr>
-          <w:noProof/>
-        </w:rPr>
-        <w:fldChar w:fldCharType="end"/>
-      </w:r>
+      <w:fldSimple w:instr=" SEQ Figure \* ARABIC ">
+        <w:r>
+          <w:rPr>
+            <w:noProof/>
+          </w:rPr>
+          <w:t>2</w:t>
+        </w:r>
+      </w:fldSimple>
       <w:r>
         <w:t>. Admin page</w:t>
       </w:r>
@@ -2121,7 +2101,25 @@
       </w:r>
       <w:proofErr w:type="spellEnd"/>
       <w:r>
-        <w:t>”.  Don’t use the built-in “clock” SSID.</w:t>
+        <w:t xml:space="preserve">”.  </w:t>
+      </w:r>
+      <w:r>
+        <w:t>Avoid</w:t>
+      </w:r>
+      <w:r>
+        <w:t xml:space="preserve"> us</w:t>
+      </w:r>
+      <w:r>
+        <w:t>ing</w:t>
+      </w:r>
+      <w:r>
+        <w:t xml:space="preserve"> the built-in “clock” SSID</w:t>
+      </w:r>
+      <w:r>
+        <w:t xml:space="preserve"> as your home WIFI network</w:t>
+      </w:r>
+      <w:r>
+        <w:t>.</w:t>
       </w:r>
     </w:p>
     <w:p>
@@ -2310,27 +2308,14 @@
       <w:r>
         <w:t xml:space="preserve">Figure </w:t>
       </w:r>
-      <w:r>
-        <w:fldChar w:fldCharType="begin"/>
-      </w:r>
-      <w:r>
-        <w:instrText xml:space="preserve"> SEQ Figure \* ARABIC </w:instrText>
-      </w:r>
-      <w:r>
-        <w:fldChar w:fldCharType="separate"/>
-      </w:r>
-      <w:r>
-        <w:rPr>
-          <w:noProof/>
-        </w:rPr>
-        <w:t>3</w:t>
-      </w:r>
-      <w:r>
-        <w:rPr>
-          <w:noProof/>
-        </w:rPr>
-        <w:fldChar w:fldCharType="end"/>
-      </w:r>
+      <w:fldSimple w:instr=" SEQ Figure \* ARABIC ">
+        <w:r>
+          <w:rPr>
+            <w:noProof/>
+          </w:rPr>
+          <w:t>3</w:t>
+        </w:r>
+      </w:fldSimple>
       <w:r>
         <w:t xml:space="preserve">. Web page indicating you've successfully saved your </w:t>
       </w:r>
@@ -2347,15 +2332,42 @@
         </w:numPr>
       </w:pPr>
       <w:r>
-        <w:t xml:space="preserve">The LEDs </w:t>
-      </w:r>
-      <w:proofErr w:type="gramStart"/>
-      <w:r>
-        <w:t>in</w:t>
-      </w:r>
-      <w:proofErr w:type="gramEnd"/>
-      <w:r>
-        <w:t xml:space="preserve"> the back of the display will light in the following sequence:</w:t>
+        <w:t xml:space="preserve">The LEDs in the back of the display will </w:t>
+      </w:r>
+      <w:r>
+        <w:t>turn on and off</w:t>
+      </w:r>
+      <w:r>
+        <w:t xml:space="preserve"> in the following sequence:</w:t>
+      </w:r>
+    </w:p>
+    <w:p>
+      <w:pPr>
+        <w:pStyle w:val="Caption"/>
+        <w:keepNext/>
+      </w:pPr>
+      <w:r>
+        <w:t xml:space="preserve">Table </w:t>
+      </w:r>
+      <w:fldSimple w:instr=" SEQ Table \* ARABIC ">
+        <w:r>
+          <w:rPr>
+            <w:noProof/>
+          </w:rPr>
+          <w:t>1</w:t>
+        </w:r>
+      </w:fldSimple>
+      <w:r>
+        <w:t xml:space="preserve">. </w:t>
+      </w:r>
+      <w:r>
+        <w:t xml:space="preserve">Start Up </w:t>
+      </w:r>
+      <w:r>
+        <w:t xml:space="preserve">LED </w:t>
+      </w:r>
+      <w:r>
+        <w:t>Sequence of Main Controller.</w:t>
       </w:r>
     </w:p>
     <w:tbl>
@@ -2377,7 +2389,7 @@
         <w:tc>
           <w:tcPr>
             <w:cnfStyle w:val="001000000000" w:firstRow="0" w:lastRow="0" w:firstColumn="1" w:lastColumn="0" w:oddVBand="0" w:evenVBand="0" w:oddHBand="0" w:evenHBand="0" w:firstRowFirstColumn="0" w:firstRowLastColumn="0" w:lastRowFirstColumn="0" w:lastRowLastColumn="0"/>
-            <w:tcW w:w="1110" w:type="dxa"/>
+            <w:tcW w:w="1223" w:type="dxa"/>
           </w:tcPr>
           <w:p>
             <w:r>
@@ -2387,7 +2399,7 @@
         </w:tc>
         <w:tc>
           <w:tcPr>
-            <w:tcW w:w="1162" w:type="dxa"/>
+            <w:tcW w:w="1155" w:type="dxa"/>
           </w:tcPr>
           <w:p>
             <w:pPr>
@@ -2400,7 +2412,7 @@
         </w:tc>
         <w:tc>
           <w:tcPr>
-            <w:tcW w:w="3573" w:type="dxa"/>
+            <w:tcW w:w="3532" w:type="dxa"/>
           </w:tcPr>
           <w:p>
             <w:pPr>
@@ -2413,7 +2425,7 @@
         </w:tc>
         <w:tc>
           <w:tcPr>
-            <w:tcW w:w="4945" w:type="dxa"/>
+            <w:tcW w:w="4880" w:type="dxa"/>
           </w:tcPr>
           <w:p>
             <w:pPr>
@@ -2429,7 +2441,7 @@
         <w:tc>
           <w:tcPr>
             <w:cnfStyle w:val="001000000000" w:firstRow="0" w:lastRow="0" w:firstColumn="1" w:lastColumn="0" w:oddVBand="0" w:evenVBand="0" w:oddHBand="0" w:evenHBand="0" w:firstRowFirstColumn="0" w:firstRowLastColumn="0" w:lastRowFirstColumn="0" w:lastRowLastColumn="0"/>
-            <w:tcW w:w="1110" w:type="dxa"/>
+            <w:tcW w:w="1223" w:type="dxa"/>
           </w:tcPr>
           <w:p>
             <w:r>
@@ -2439,7 +2451,7 @@
         </w:tc>
         <w:tc>
           <w:tcPr>
-            <w:tcW w:w="1162" w:type="dxa"/>
+            <w:tcW w:w="1155" w:type="dxa"/>
           </w:tcPr>
           <w:p>
             <w:pPr>
@@ -2452,7 +2464,7 @@
         </w:tc>
         <w:tc>
           <w:tcPr>
-            <w:tcW w:w="3573" w:type="dxa"/>
+            <w:tcW w:w="3532" w:type="dxa"/>
           </w:tcPr>
           <w:p>
             <w:pPr>
@@ -2465,7 +2477,7 @@
         </w:tc>
         <w:tc>
           <w:tcPr>
-            <w:tcW w:w="4945" w:type="dxa"/>
+            <w:tcW w:w="4880" w:type="dxa"/>
           </w:tcPr>
           <w:p>
             <w:pPr>
@@ -2484,7 +2496,7 @@
         <w:tc>
           <w:tcPr>
             <w:cnfStyle w:val="001000000000" w:firstRow="0" w:lastRow="0" w:firstColumn="1" w:lastColumn="0" w:oddVBand="0" w:evenVBand="0" w:oddHBand="0" w:evenHBand="0" w:firstRowFirstColumn="0" w:firstRowLastColumn="0" w:lastRowFirstColumn="0" w:lastRowLastColumn="0"/>
-            <w:tcW w:w="1110" w:type="dxa"/>
+            <w:tcW w:w="1223" w:type="dxa"/>
           </w:tcPr>
           <w:p>
             <w:r>
@@ -2494,7 +2506,7 @@
         </w:tc>
         <w:tc>
           <w:tcPr>
-            <w:tcW w:w="1162" w:type="dxa"/>
+            <w:tcW w:w="1155" w:type="dxa"/>
           </w:tcPr>
           <w:p>
             <w:pPr>
@@ -2507,7 +2519,7 @@
         </w:tc>
         <w:tc>
           <w:tcPr>
-            <w:tcW w:w="3573" w:type="dxa"/>
+            <w:tcW w:w="3532" w:type="dxa"/>
           </w:tcPr>
           <w:p>
             <w:pPr>
@@ -2529,7 +2541,7 @@
         </w:tc>
         <w:tc>
           <w:tcPr>
-            <w:tcW w:w="4945" w:type="dxa"/>
+            <w:tcW w:w="4880" w:type="dxa"/>
           </w:tcPr>
           <w:p>
             <w:pPr>
@@ -2562,7 +2574,7 @@
         <w:tc>
           <w:tcPr>
             <w:cnfStyle w:val="001000000000" w:firstRow="0" w:lastRow="0" w:firstColumn="1" w:lastColumn="0" w:oddVBand="0" w:evenVBand="0" w:oddHBand="0" w:evenHBand="0" w:firstRowFirstColumn="0" w:firstRowLastColumn="0" w:lastRowFirstColumn="0" w:lastRowLastColumn="0"/>
-            <w:tcW w:w="1110" w:type="dxa"/>
+            <w:tcW w:w="1223" w:type="dxa"/>
           </w:tcPr>
           <w:p>
             <w:r>
@@ -2572,7 +2584,7 @@
         </w:tc>
         <w:tc>
           <w:tcPr>
-            <w:tcW w:w="1162" w:type="dxa"/>
+            <w:tcW w:w="1155" w:type="dxa"/>
           </w:tcPr>
           <w:p>
             <w:pPr>
@@ -2585,7 +2597,7 @@
         </w:tc>
         <w:tc>
           <w:tcPr>
-            <w:tcW w:w="3573" w:type="dxa"/>
+            <w:tcW w:w="3532" w:type="dxa"/>
           </w:tcPr>
           <w:p>
             <w:pPr>
@@ -2598,7 +2610,7 @@
         </w:tc>
         <w:tc>
           <w:tcPr>
-            <w:tcW w:w="4945" w:type="dxa"/>
+            <w:tcW w:w="4880" w:type="dxa"/>
           </w:tcPr>
           <w:p>
             <w:pPr>
@@ -2622,7 +2634,7 @@
         <w:tc>
           <w:tcPr>
             <w:cnfStyle w:val="001000000000" w:firstRow="0" w:lastRow="0" w:firstColumn="1" w:lastColumn="0" w:oddVBand="0" w:evenVBand="0" w:oddHBand="0" w:evenHBand="0" w:firstRowFirstColumn="0" w:firstRowLastColumn="0" w:lastRowFirstColumn="0" w:lastRowLastColumn="0"/>
-            <w:tcW w:w="1110" w:type="dxa"/>
+            <w:tcW w:w="1223" w:type="dxa"/>
           </w:tcPr>
           <w:p>
             <w:r>
@@ -2632,7 +2644,7 @@
         </w:tc>
         <w:tc>
           <w:tcPr>
-            <w:tcW w:w="1162" w:type="dxa"/>
+            <w:tcW w:w="1155" w:type="dxa"/>
           </w:tcPr>
           <w:p>
             <w:pPr>
@@ -2645,7 +2657,7 @@
         </w:tc>
         <w:tc>
           <w:tcPr>
-            <w:tcW w:w="3573" w:type="dxa"/>
+            <w:tcW w:w="3532" w:type="dxa"/>
           </w:tcPr>
           <w:p>
             <w:pPr>
@@ -2678,7 +2690,7 @@
         </w:tc>
         <w:tc>
           <w:tcPr>
-            <w:tcW w:w="4945" w:type="dxa"/>
+            <w:tcW w:w="4880" w:type="dxa"/>
           </w:tcPr>
           <w:p>
             <w:pPr>
@@ -2716,7 +2728,416 @@
     </w:p>
     <w:p>
       <w:pPr>
+        <w:pStyle w:val="Heading1"/>
+      </w:pPr>
+      <w:r>
+        <w:t>Turning on and off the Display</w:t>
+      </w:r>
+    </w:p>
+    <w:p>
+      <w:r>
+        <w:t xml:space="preserve">There are three on and off states for the display: the power supply switch, the on/off switch on the back of the display, and a combination of the power supply switch and on/off switch.  This section explains the need for each </w:t>
+      </w:r>
+      <w:proofErr w:type="gramStart"/>
+      <w:r>
+        <w:t>On</w:t>
+      </w:r>
+      <w:proofErr w:type="gramEnd"/>
+      <w:r>
+        <w:t>/Off switch state and how to use them.</w:t>
+      </w:r>
+    </w:p>
+    <w:p>
+      <w:pPr>
         <w:pStyle w:val="Heading2"/>
+      </w:pPr>
+      <w:r>
+        <w:t>Power Supply Switch</w:t>
+      </w:r>
+    </w:p>
+    <w:p>
+      <w:r>
+        <w:t xml:space="preserve">The power </w:t>
+      </w:r>
+      <w:r>
+        <w:t xml:space="preserve">supply switch provides power to the display.  The </w:t>
+      </w:r>
+      <w:r>
+        <w:t xml:space="preserve">power supply </w:t>
+      </w:r>
+      <w:r>
+        <w:t xml:space="preserve">rocker </w:t>
+      </w:r>
+      <w:r>
+        <w:t xml:space="preserve">switch is located on the wire cord near </w:t>
+      </w:r>
+      <w:r>
+        <w:t>the</w:t>
+      </w:r>
+      <w:r>
+        <w:t xml:space="preserve"> USB-C port.  </w:t>
+      </w:r>
+    </w:p>
+    <w:p>
+      <w:r>
+        <w:t>TURNING ON</w:t>
+      </w:r>
+      <w:r>
+        <w:t xml:space="preserve"> the power supply </w:t>
+      </w:r>
+      <w:r>
+        <w:t>powers</w:t>
+      </w:r>
+      <w:r>
+        <w:t xml:space="preserve"> the </w:t>
+      </w:r>
+      <w:r>
+        <w:t>micro-</w:t>
+      </w:r>
+      <w:r>
+        <w:t xml:space="preserve">controllers </w:t>
+      </w:r>
+      <w:r>
+        <w:t xml:space="preserve">and servos </w:t>
+      </w:r>
+      <w:r>
+        <w:t>on the back of the display</w:t>
+      </w:r>
+      <w:r>
+        <w:t>.</w:t>
+      </w:r>
+      <w:r>
+        <w:t xml:space="preserve">  When the display is first powered up, and when the main controller</w:t>
+      </w:r>
+      <w:r>
+        <w:t xml:space="preserve"> (Raspberry Pi Pico-W)</w:t>
+      </w:r>
+      <w:r>
+        <w:t xml:space="preserve"> is configured to connect to your WIFI, the main controller </w:t>
+      </w:r>
+      <w:r>
+        <w:t xml:space="preserve">starts the </w:t>
+      </w:r>
+      <w:r>
+        <w:t xml:space="preserve">display startup </w:t>
+      </w:r>
+      <w:r>
+        <w:t xml:space="preserve">sequence as displayed by its LEDs.  See the table in the </w:t>
+      </w:r>
+      <w:r>
+        <w:rPr>
+          <w:i/>
+          <w:iCs/>
+        </w:rPr>
+        <w:t>Quick Start</w:t>
+      </w:r>
+      <w:r>
+        <w:rPr>
+          <w:i/>
+          <w:iCs/>
+        </w:rPr>
+        <w:t xml:space="preserve"> Guide</w:t>
+      </w:r>
+      <w:r>
+        <w:t xml:space="preserve"> found in the section </w:t>
+      </w:r>
+      <w:r>
+        <w:rPr>
+          <w:i/>
+          <w:iCs/>
+        </w:rPr>
+        <w:t>Kinetic Display Controls Settings Admin Page</w:t>
+      </w:r>
+      <w:r>
+        <w:rPr>
+          <w:i/>
+          <w:iCs/>
+        </w:rPr>
+        <w:t>.</w:t>
+      </w:r>
+      <w:r>
+        <w:t xml:space="preserve"> </w:t>
+      </w:r>
+    </w:p>
+    <w:p>
+      <w:r>
+        <w:t>TURNING OFF the power supply while the display is showing time, date, temperature, or humidity, results in the display segments remaining extended.  Do not try to physically push the segments back into the display while the display is powered off as it could damage the servo and components in the back of the display.  Note when the power to the display is turned off or cut off, the display internally stores its last known state and will resume when the power supply switch is turned back on.</w:t>
+      </w:r>
+    </w:p>
+    <w:p>
+      <w:pPr>
+        <w:keepNext/>
+      </w:pPr>
+      <w:r>
+        <w:rPr>
+          <w:noProof/>
+        </w:rPr>
+        <w:drawing>
+          <wp:inline distT="0" distB="0" distL="0" distR="0" wp14:anchorId="75762DD2" wp14:editId="28163C7D">
+            <wp:extent cx="3675888" cy="2066544"/>
+            <wp:effectExtent l="0" t="0" r="0" b="0"/>
+            <wp:docPr id="113953290" name="Picture 1"/>
+            <wp:cNvGraphicFramePr>
+              <a:graphicFrameLocks xmlns:a="http://schemas.openxmlformats.org/drawingml/2006/main" noChangeAspect="1"/>
+            </wp:cNvGraphicFramePr>
+            <a:graphic xmlns:a="http://schemas.openxmlformats.org/drawingml/2006/main">
+              <a:graphicData uri="http://schemas.openxmlformats.org/drawingml/2006/picture">
+                <pic:pic xmlns:pic="http://schemas.openxmlformats.org/drawingml/2006/picture">
+                  <pic:nvPicPr>
+                    <pic:cNvPr id="113953290" name="Picture 113953290"/>
+                    <pic:cNvPicPr/>
+                  </pic:nvPicPr>
+                  <pic:blipFill>
+                    <a:blip r:embed="rId13" cstate="print">
+                      <a:extLst>
+                        <a:ext uri="{28A0092B-C50C-407E-A947-70E740481C1C}">
+                          <a14:useLocalDpi xmlns:a14="http://schemas.microsoft.com/office/drawing/2010/main" val="0"/>
+                        </a:ext>
+                      </a:extLst>
+                    </a:blip>
+                    <a:stretch>
+                      <a:fillRect/>
+                    </a:stretch>
+                  </pic:blipFill>
+                  <pic:spPr>
+                    <a:xfrm>
+                      <a:off x="0" y="0"/>
+                      <a:ext cx="3675888" cy="2066544"/>
+                    </a:xfrm>
+                    <a:prstGeom prst="rect">
+                      <a:avLst/>
+                    </a:prstGeom>
+                  </pic:spPr>
+                </pic:pic>
+              </a:graphicData>
+            </a:graphic>
+          </wp:inline>
+        </w:drawing>
+      </w:r>
+    </w:p>
+    <w:p>
+      <w:pPr>
+        <w:pStyle w:val="Caption"/>
+      </w:pPr>
+      <w:r>
+        <w:t xml:space="preserve">Figure </w:t>
+      </w:r>
+      <w:fldSimple w:instr=" SEQ Figure \* ARABIC ">
+        <w:r>
+          <w:rPr>
+            <w:noProof/>
+          </w:rPr>
+          <w:t>4</w:t>
+        </w:r>
+      </w:fldSimple>
+      <w:r>
+        <w:t>. Display Ungracefully Switched Off</w:t>
+      </w:r>
+      <w:r>
+        <w:t xml:space="preserve"> While Showing the Time</w:t>
+      </w:r>
+      <w:r>
+        <w:t xml:space="preserve"> (12:35)</w:t>
+      </w:r>
+    </w:p>
+    <w:p>
+      <w:pPr>
+        <w:pStyle w:val="Heading2"/>
+      </w:pPr>
+      <w:r>
+        <w:t>Back-of-Display</w:t>
+      </w:r>
+      <w:r>
+        <w:t xml:space="preserve"> </w:t>
+      </w:r>
+      <w:r>
+        <w:t>On/Off Switch</w:t>
+      </w:r>
+    </w:p>
+    <w:p>
+      <w:r>
+        <w:t xml:space="preserve">The </w:t>
+      </w:r>
+      <w:r>
+        <w:t>o</w:t>
+      </w:r>
+      <w:r>
+        <w:t>n</w:t>
+      </w:r>
+      <w:r>
+        <w:t>/</w:t>
+      </w:r>
+      <w:r>
+        <w:t>o</w:t>
+      </w:r>
+      <w:r>
+        <w:t>ff switch on the back of the display only works when the power supply switch is turned on.</w:t>
+      </w:r>
+      <w:r>
+        <w:t xml:space="preserve">  </w:t>
+      </w:r>
+    </w:p>
+    <w:p>
+      <w:r>
+        <w:t>TURNING OFF</w:t>
+      </w:r>
+      <w:r>
+        <w:t xml:space="preserve"> </w:t>
+      </w:r>
+      <w:r>
+        <w:t xml:space="preserve">the back-of-display switch causes </w:t>
+      </w:r>
+      <w:r>
+        <w:t>all</w:t>
+      </w:r>
+      <w:r>
+        <w:t xml:space="preserve"> extended segment</w:t>
+      </w:r>
+      <w:r>
+        <w:t>s</w:t>
+      </w:r>
+      <w:r>
+        <w:t xml:space="preserve"> to retract, then</w:t>
+      </w:r>
+      <w:r>
+        <w:t xml:space="preserve"> hibernates the micro-controllers</w:t>
+      </w:r>
+      <w:r>
+        <w:t xml:space="preserve"> in the display to a low power consumption mode.  </w:t>
+      </w:r>
+    </w:p>
+    <w:p>
+      <w:r>
+        <w:t xml:space="preserve">TURNING ON the back-of-display switch resumes the rotating displays.  Note there may be a delay of up to 15 seconds as the micro-controllers wake up every 15 seconds to check the status of the </w:t>
+      </w:r>
+      <w:r>
+        <w:t>on</w:t>
+      </w:r>
+      <w:r>
+        <w:t>/</w:t>
+      </w:r>
+      <w:r>
+        <w:t>o</w:t>
+      </w:r>
+      <w:r>
+        <w:t>ff back of the display switch.</w:t>
+      </w:r>
+    </w:p>
+    <w:p>
+      <w:pPr>
+        <w:pStyle w:val="Heading2"/>
+      </w:pPr>
+      <w:r>
+        <w:lastRenderedPageBreak/>
+        <w:t xml:space="preserve">Back-of-Display </w:t>
+      </w:r>
+      <w:r>
+        <w:t>On/Off Switch and Power Supply Switch</w:t>
+      </w:r>
+    </w:p>
+    <w:p>
+      <w:r>
+        <w:t xml:space="preserve">TURNING OFF the back-of-display switch then TURNING ON the power supply switch turns on the display’s WIFI hotspot and results in the RED and GREEN LEDs simultaneously turned on.  See the </w:t>
+      </w:r>
+      <w:r>
+        <w:rPr>
+          <w:i/>
+          <w:iCs/>
+        </w:rPr>
+        <w:t>Display Controls Settings Admin Page</w:t>
+      </w:r>
+      <w:r>
+        <w:t xml:space="preserve"> in the </w:t>
+      </w:r>
+      <w:r>
+        <w:rPr>
+          <w:i/>
+          <w:iCs/>
+        </w:rPr>
+        <w:t>Quick Start Guide</w:t>
+      </w:r>
+      <w:r>
+        <w:t xml:space="preserve"> for details.</w:t>
+      </w:r>
+    </w:p>
+    <w:p>
+      <w:r>
+        <w:t>TURNING OFF the back-of-display switch causes all the extended segments to retract, then TURNING OFF the power supply gracefully shuts off your display.  This sequence ensures there are no extended segments while the display is powered off.</w:t>
+      </w:r>
+    </w:p>
+    <w:p>
+      <w:pPr>
+        <w:keepNext/>
+      </w:pPr>
+      <w:r>
+        <w:rPr>
+          <w:noProof/>
+        </w:rPr>
+        <w:drawing>
+          <wp:inline distT="0" distB="0" distL="0" distR="0" wp14:anchorId="36099EF2" wp14:editId="04B4D1E1">
+            <wp:extent cx="3675888" cy="2066544"/>
+            <wp:effectExtent l="0" t="0" r="0" b="0"/>
+            <wp:docPr id="1913096668" name="Picture 2" descr="A digital numbers on a white board&#10;&#10;Description automatically generated"/>
+            <wp:cNvGraphicFramePr>
+              <a:graphicFrameLocks xmlns:a="http://schemas.openxmlformats.org/drawingml/2006/main" noChangeAspect="1"/>
+            </wp:cNvGraphicFramePr>
+            <a:graphic xmlns:a="http://schemas.openxmlformats.org/drawingml/2006/main">
+              <a:graphicData uri="http://schemas.openxmlformats.org/drawingml/2006/picture">
+                <pic:pic xmlns:pic="http://schemas.openxmlformats.org/drawingml/2006/picture">
+                  <pic:nvPicPr>
+                    <pic:cNvPr id="1913096668" name="Picture 2" descr="A digital numbers on a white board&#10;&#10;Description automatically generated"/>
+                    <pic:cNvPicPr/>
+                  </pic:nvPicPr>
+                  <pic:blipFill>
+                    <a:blip r:embed="rId14" cstate="print">
+                      <a:extLst>
+                        <a:ext uri="{28A0092B-C50C-407E-A947-70E740481C1C}">
+                          <a14:useLocalDpi xmlns:a14="http://schemas.microsoft.com/office/drawing/2010/main" val="0"/>
+                        </a:ext>
+                      </a:extLst>
+                    </a:blip>
+                    <a:stretch>
+                      <a:fillRect/>
+                    </a:stretch>
+                  </pic:blipFill>
+                  <pic:spPr>
+                    <a:xfrm>
+                      <a:off x="0" y="0"/>
+                      <a:ext cx="3675888" cy="2066544"/>
+                    </a:xfrm>
+                    <a:prstGeom prst="rect">
+                      <a:avLst/>
+                    </a:prstGeom>
+                  </pic:spPr>
+                </pic:pic>
+              </a:graphicData>
+            </a:graphic>
+          </wp:inline>
+        </w:drawing>
+      </w:r>
+    </w:p>
+    <w:p>
+      <w:pPr>
+        <w:pStyle w:val="Caption"/>
+      </w:pPr>
+      <w:r>
+        <w:t xml:space="preserve">Figure </w:t>
+      </w:r>
+      <w:fldSimple w:instr=" SEQ Figure \* ARABIC ">
+        <w:r>
+          <w:rPr>
+            <w:noProof/>
+          </w:rPr>
+          <w:t>5</w:t>
+        </w:r>
+      </w:fldSimple>
+      <w:r>
+        <w:t>. Display in Hibernation or Gracefully Powered Off</w:t>
+      </w:r>
+    </w:p>
+    <w:p>
+      <w:pPr>
+        <w:pStyle w:val="Heading1"/>
       </w:pPr>
     </w:p>
     <w:p>
@@ -2865,7 +3286,7 @@
                     <pic:cNvPicPr/>
                   </pic:nvPicPr>
                   <pic:blipFill>
-                    <a:blip r:embed="rId13">
+                    <a:blip r:embed="rId15">
                       <a:extLst>
                         <a:ext uri="{28A0092B-C50C-407E-A947-70E740481C1C}">
                           <a14:useLocalDpi xmlns:a14="http://schemas.microsoft.com/office/drawing/2010/main" val="0"/>
@@ -2899,33 +3320,21 @@
       <w:r>
         <w:t xml:space="preserve">Figure </w:t>
       </w:r>
-      <w:r>
-        <w:fldChar w:fldCharType="begin"/>
-      </w:r>
-      <w:r>
-        <w:instrText xml:space="preserve"> SEQ Figure \* ARABIC </w:instrText>
-      </w:r>
-      <w:r>
-        <w:fldChar w:fldCharType="separate"/>
-      </w:r>
-      <w:r>
-        <w:rPr>
-          <w:noProof/>
-        </w:rPr>
-        <w:t>4</w:t>
-      </w:r>
-      <w:r>
-        <w:rPr>
-          <w:noProof/>
-        </w:rPr>
-        <w:fldChar w:fldCharType="end"/>
-      </w:r>
+      <w:fldSimple w:instr=" SEQ Figure \* ARABIC ">
+        <w:r>
+          <w:rPr>
+            <w:noProof/>
+          </w:rPr>
+          <w:t>6</w:t>
+        </w:r>
+      </w:fldSimple>
       <w:r>
         <w:t>. Segment assembly</w:t>
       </w:r>
     </w:p>
     <w:p>
       <w:r>
+        <w:lastRenderedPageBreak/>
         <w:t>When first installed, t</w:t>
       </w:r>
       <w:r>
@@ -2968,7 +3377,7 @@
                     <pic:cNvPicPr/>
                   </pic:nvPicPr>
                   <pic:blipFill>
-                    <a:blip r:embed="rId14">
+                    <a:blip r:embed="rId16">
                       <a:extLst>
                         <a:ext uri="{28A0092B-C50C-407E-A947-70E740481C1C}">
                           <a14:useLocalDpi xmlns:a14="http://schemas.microsoft.com/office/drawing/2010/main" val="0"/>
@@ -3002,63 +3411,49 @@
       <w:r>
         <w:t xml:space="preserve">Figure </w:t>
       </w:r>
-      <w:r>
-        <w:fldChar w:fldCharType="begin"/>
-      </w:r>
-      <w:r>
-        <w:instrText xml:space="preserve"> SEQ Figure \* ARABIC </w:instrText>
-      </w:r>
-      <w:r>
-        <w:fldChar w:fldCharType="separate"/>
-      </w:r>
+      <w:fldSimple w:instr=" SEQ Figure \* ARABIC ">
+        <w:r>
+          <w:rPr>
+            <w:noProof/>
+          </w:rPr>
+          <w:t>7</w:t>
+        </w:r>
+      </w:fldSimple>
+      <w:r>
+        <w:t>. Retracted segment</w:t>
+      </w:r>
+    </w:p>
+    <w:p>
+      <w:r>
+        <w:t>When the number is displayed, the servo extends the segment out by moving from its retracted position at around 100</w:t>
+      </w:r>
+      <w:r>
+        <w:t>°</w:t>
+      </w:r>
+      <w:r>
+        <w:t xml:space="preserve"> to about 10</w:t>
+      </w:r>
+      <w:r>
+        <w:t>°</w:t>
+      </w:r>
+      <w:r>
+        <w:t>.  The figure below shows the extended segment at 0</w:t>
+      </w:r>
+      <w:r>
+        <w:t>°</w:t>
+      </w:r>
+      <w:r>
+        <w:t>, which would likely be too far out.</w:t>
+      </w:r>
+    </w:p>
+    <w:p>
+      <w:pPr>
+        <w:keepNext/>
+      </w:pPr>
       <w:r>
         <w:rPr>
           <w:noProof/>
         </w:rPr>
-        <w:t>5</w:t>
-      </w:r>
-      <w:r>
-        <w:rPr>
-          <w:noProof/>
-        </w:rPr>
-        <w:fldChar w:fldCharType="end"/>
-      </w:r>
-      <w:r>
-        <w:t>. Retracted segment</w:t>
-      </w:r>
-    </w:p>
-    <w:p>
-      <w:r>
-        <w:t>When the number is displayed, the servo extends the segment out by moving from its retracted position at around 100</w:t>
-      </w:r>
-      <w:r>
-        <w:t>°</w:t>
-      </w:r>
-      <w:r>
-        <w:t xml:space="preserve"> to about 10</w:t>
-      </w:r>
-      <w:r>
-        <w:t>°</w:t>
-      </w:r>
-      <w:r>
-        <w:t>.  The figure below shows the extended segment at 0</w:t>
-      </w:r>
-      <w:r>
-        <w:t>°</w:t>
-      </w:r>
-      <w:r>
-        <w:t>, which would likely be too far out.</w:t>
-      </w:r>
-    </w:p>
-    <w:p>
-      <w:pPr>
-        <w:keepNext/>
-      </w:pPr>
-      <w:r>
-        <w:rPr>
-          <w:noProof/>
-        </w:rPr>
-        <w:lastRenderedPageBreak/>
         <w:drawing>
           <wp:inline distT="0" distB="0" distL="0" distR="0" wp14:anchorId="5F4BCA57" wp14:editId="4978E576">
             <wp:extent cx="2347930" cy="1295409"/>
@@ -3075,7 +3470,7 @@
                     <pic:cNvPicPr/>
                   </pic:nvPicPr>
                   <pic:blipFill>
-                    <a:blip r:embed="rId15">
+                    <a:blip r:embed="rId17">
                       <a:extLst>
                         <a:ext uri="{28A0092B-C50C-407E-A947-70E740481C1C}">
                           <a14:useLocalDpi xmlns:a14="http://schemas.microsoft.com/office/drawing/2010/main" val="0"/>
@@ -3109,27 +3504,14 @@
       <w:r>
         <w:t xml:space="preserve">Figure </w:t>
       </w:r>
-      <w:r>
-        <w:fldChar w:fldCharType="begin"/>
-      </w:r>
-      <w:r>
-        <w:instrText xml:space="preserve"> SEQ Figure \* ARABIC </w:instrText>
-      </w:r>
-      <w:r>
-        <w:fldChar w:fldCharType="separate"/>
-      </w:r>
-      <w:r>
-        <w:rPr>
-          <w:noProof/>
-        </w:rPr>
-        <w:t>6</w:t>
-      </w:r>
-      <w:r>
-        <w:rPr>
-          <w:noProof/>
-        </w:rPr>
-        <w:fldChar w:fldCharType="end"/>
-      </w:r>
+      <w:fldSimple w:instr=" SEQ Figure \* ARABIC ">
+        <w:r>
+          <w:rPr>
+            <w:noProof/>
+          </w:rPr>
+          <w:t>8</w:t>
+        </w:r>
+      </w:fldSimple>
       <w:r>
         <w:t>. Extended segment</w:t>
       </w:r>
@@ -3139,19 +3521,7 @@
         <w:pStyle w:val="Heading2"/>
       </w:pPr>
       <w:r>
-        <w:t xml:space="preserve">Steps to adjust the </w:t>
-      </w:r>
-      <w:r>
-        <w:t>D</w:t>
-      </w:r>
-      <w:r>
-        <w:t xml:space="preserve">igit </w:t>
-      </w:r>
-      <w:r>
-        <w:t>S</w:t>
-      </w:r>
-      <w:r>
-        <w:t>ettings</w:t>
+        <w:t>Steps to adjust the Digit Settings</w:t>
       </w:r>
     </w:p>
     <w:p>
@@ -3203,13 +3573,7 @@
         <w:t>Kinetic Display Control Settings Admin Page</w:t>
       </w:r>
       <w:r>
-        <w:t xml:space="preserve">, </w:t>
-      </w:r>
-      <w:r>
-        <w:t>see figure below</w:t>
-      </w:r>
-      <w:r>
-        <w:t>.</w:t>
+        <w:t>, see figure below.</w:t>
       </w:r>
     </w:p>
     <w:p>
@@ -3237,7 +3601,7 @@
                     <pic:cNvPicPr/>
                   </pic:nvPicPr>
                   <pic:blipFill>
-                    <a:blip r:embed="rId16">
+                    <a:blip r:embed="rId18">
                       <a:extLst>
                         <a:ext uri="{28A0092B-C50C-407E-A947-70E740481C1C}">
                           <a14:useLocalDpi xmlns:a14="http://schemas.microsoft.com/office/drawing/2010/main" val="0"/>
@@ -3272,27 +3636,14 @@
       <w:r>
         <w:t xml:space="preserve">Figure </w:t>
       </w:r>
-      <w:r>
-        <w:fldChar w:fldCharType="begin"/>
-      </w:r>
-      <w:r>
-        <w:instrText xml:space="preserve"> SEQ Figure \* ARABIC </w:instrText>
-      </w:r>
-      <w:r>
-        <w:fldChar w:fldCharType="separate"/>
-      </w:r>
-      <w:r>
-        <w:rPr>
-          <w:noProof/>
-        </w:rPr>
-        <w:t>7</w:t>
-      </w:r>
-      <w:r>
-        <w:rPr>
-          <w:noProof/>
-        </w:rPr>
-        <w:fldChar w:fldCharType="end"/>
-      </w:r>
+      <w:fldSimple w:instr=" SEQ Figure \* ARABIC ">
+        <w:r>
+          <w:rPr>
+            <w:noProof/>
+          </w:rPr>
+          <w:t>9</w:t>
+        </w:r>
+      </w:fldSimple>
       <w:r>
         <w:t>. Accessing the segment adjustment page for each digit</w:t>
       </w:r>
@@ -3317,6 +3668,7 @@
         <w:rPr>
           <w:noProof/>
         </w:rPr>
+        <w:lastRenderedPageBreak/>
         <w:drawing>
           <wp:inline distT="0" distB="0" distL="0" distR="0" wp14:anchorId="3C75D498" wp14:editId="61BB1CB7">
             <wp:extent cx="1746504" cy="2505456"/>
@@ -3333,7 +3685,7 @@
                     <pic:cNvPicPr/>
                   </pic:nvPicPr>
                   <pic:blipFill>
-                    <a:blip r:embed="rId17"/>
+                    <a:blip r:embed="rId19"/>
                     <a:stretch>
                       <a:fillRect/>
                     </a:stretch>

</xml_diff>